<commit_message>
Descriptive Data Analysis Notes completed // Notas del Análisis Descriptivo de los datos completadas.
</commit_message>
<xml_diff>
--- a/Descriptive Data Analysis Notes.docx
+++ b/Descriptive Data Analysis Notes.docx
@@ -52,7 +52,13 @@
         <w:jc w:val="both"/>
       </w:pPr>
       <w:r>
-        <w:t>For this purpose, we used the Data Analysis tool that is already integrated in Excel, which enabled us to obtain a quick summary of the most relevant descriptive statistics: mean, median, mode, standard deviation, variance, minimum, maximum, range, symmetry coefficient and kurtosis coefficient.</w:t>
+        <w:t xml:space="preserve">For this purpose, we used the Data Analysis tool that is already integrated in Excel, which enabled us to obtain a quick summary of the most relevant descriptive statistics: mean, median, mode, standard deviation, variance, minimum, maximum, range, </w:t>
+      </w:r>
+      <w:r>
+        <w:t>skewness</w:t>
+      </w:r>
+      <w:r>
+        <w:t xml:space="preserve"> coefficient and kurtosis coefficient.</w:t>
       </w:r>
     </w:p>
     <w:p>
@@ -168,7 +174,13 @@
         <w:t>(outliers). Finally</w:t>
       </w:r>
       <w:r>
-        <w:t xml:space="preserve">, positive symmetry suggests that </w:t>
+        <w:t xml:space="preserve">, positive </w:t>
+      </w:r>
+      <w:r>
+        <w:t>skewness</w:t>
+      </w:r>
+      <w:r>
+        <w:t xml:space="preserve"> suggests that </w:t>
       </w:r>
       <w:r>
         <w:rPr>
@@ -271,34 +283,43 @@
         <w:rPr>
           <w:highlight w:val="yellow"/>
         </w:rPr>
-        <w:t>values, most probably customers that have called a lot of times</w:t>
-      </w:r>
-      <w:r>
-        <w:rPr>
-          <w:highlight w:val="yellow"/>
-        </w:rPr>
-        <w:t>,</w:t>
-      </w:r>
-      <w:r>
-        <w:rPr>
-          <w:highlight w:val="yellow"/>
-        </w:rPr>
-        <w:t xml:space="preserve"> due to problems with the service or </w:t>
-      </w:r>
-      <w:r>
-        <w:rPr>
-          <w:highlight w:val="yellow"/>
-        </w:rPr>
-        <w:t>complaints</w:t>
-      </w:r>
-      <w:r>
-        <w:rPr>
-          <w:highlight w:val="yellow"/>
+        <w:t xml:space="preserve">values, </w:t>
+      </w:r>
+      <w:r>
+        <w:rPr>
+          <w:highlight w:val="cyan"/>
+        </w:rPr>
+        <w:t>most probably customers that have called a lot of times</w:t>
+      </w:r>
+      <w:r>
+        <w:rPr>
+          <w:highlight w:val="cyan"/>
+        </w:rPr>
+        <w:t>, due to problems with the service or complaints</w:t>
+      </w:r>
+      <w:r>
+        <w:rPr>
+          <w:highlight w:val="cyan"/>
         </w:rPr>
         <w:t xml:space="preserve"> versus clients not calling at all</w:t>
       </w:r>
       <w:r>
-        <w:t xml:space="preserve">. </w:t>
+        <w:rPr>
+          <w:highlight w:val="cyan"/>
+        </w:rPr>
+        <w:t>.</w:t>
+      </w:r>
+      <w:r>
+        <w:rPr>
+          <w:highlight w:val="cyan"/>
+        </w:rPr>
+        <w:t xml:space="preserve"> Check this</w:t>
+      </w:r>
+      <w:r>
+        <w:t>.</w:t>
+      </w:r>
+      <w:r>
+        <w:t xml:space="preserve"> </w:t>
       </w:r>
       <w:r>
         <w:t>This is confirmed by the range value of</w:t>
@@ -343,7 +364,13 @@
         <w:t>Finally</w:t>
       </w:r>
       <w:r>
-        <w:t xml:space="preserve">, positive symmetry suggests that </w:t>
+        <w:t xml:space="preserve">, positive </w:t>
+      </w:r>
+      <w:r>
+        <w:t>skewness</w:t>
+      </w:r>
+      <w:r>
+        <w:t xml:space="preserve"> suggests that </w:t>
       </w:r>
       <w:r>
         <w:rPr>
@@ -546,7 +573,13 @@
         <w:t>Finally</w:t>
       </w:r>
       <w:r>
-        <w:t xml:space="preserve">, positive symmetry </w:t>
+        <w:t xml:space="preserve">, positive </w:t>
+      </w:r>
+      <w:r>
+        <w:t>skewness</w:t>
+      </w:r>
+      <w:r>
+        <w:t xml:space="preserve"> </w:t>
       </w:r>
       <w:r>
         <w:t>also confirms</w:t>
@@ -824,7 +857,13 @@
         <w:t>Finally</w:t>
       </w:r>
       <w:r>
-        <w:t xml:space="preserve">, positive symmetry suggests that </w:t>
+        <w:t xml:space="preserve">, positive </w:t>
+      </w:r>
+      <w:r>
+        <w:t>skewness</w:t>
+      </w:r>
+      <w:r>
+        <w:t xml:space="preserve"> suggests that </w:t>
       </w:r>
       <w:r>
         <w:rPr>
@@ -968,7 +1007,13 @@
         <w:t>there are some individuals with very atypical values (outliers). Finally</w:t>
       </w:r>
       <w:r>
-        <w:t xml:space="preserve">, positive symmetry suggests that </w:t>
+        <w:t xml:space="preserve">, positive </w:t>
+      </w:r>
+      <w:r>
+        <w:t>skewness</w:t>
+      </w:r>
+      <w:r>
+        <w:t xml:space="preserve"> suggests that </w:t>
       </w:r>
       <w:r>
         <w:rPr>
@@ -1122,7 +1167,13 @@
         <w:t>Finally</w:t>
       </w:r>
       <w:r>
-        <w:t xml:space="preserve">, positive symmetry suggests that </w:t>
+        <w:t xml:space="preserve">, positive </w:t>
+      </w:r>
+      <w:r>
+        <w:t>skewness</w:t>
+      </w:r>
+      <w:r>
+        <w:t xml:space="preserve"> suggests that </w:t>
       </w:r>
       <w:r>
         <w:rPr>
@@ -1292,7 +1343,13 @@
         <w:t>with very atypical values (outliers). Finally</w:t>
       </w:r>
       <w:r>
-        <w:t xml:space="preserve">, positive symmetry suggests that </w:t>
+        <w:t xml:space="preserve">, positive </w:t>
+      </w:r>
+      <w:r>
+        <w:t>skewness</w:t>
+      </w:r>
+      <w:r>
+        <w:t xml:space="preserve"> suggests that </w:t>
       </w:r>
       <w:r>
         <w:rPr>
@@ -1329,58 +1386,352 @@
         <w:rPr>
           <w:highlight w:val="yellow"/>
         </w:rPr>
-        <w:t xml:space="preserve">the </w:t>
-      </w:r>
-      <w:r>
-        <w:rPr>
-          <w:highlight w:val="yellow"/>
-        </w:rPr>
-        <w:t>majority of subscribers</w:t>
-      </w:r>
-      <w:r>
-        <w:rPr>
-          <w:highlight w:val="yellow"/>
-        </w:rPr>
-        <w:t xml:space="preserve"> pay a charge of 10 USD/month. </w:t>
-      </w:r>
-      <w:r>
-        <w:rPr>
-          <w:highlight w:val="yellow"/>
-        </w:rPr>
-        <w:t>However, data dispersion is notorious</w:t>
-      </w:r>
-      <w:r>
-        <w:t xml:space="preserve">: the standard deviation is approximately </w:t>
-      </w:r>
-      <w:r>
-        <w:t>16.40 USD</w:t>
+        <w:t>the majority of subscribers pay a charge of 10 USD/month. However, data dispersion is</w:t>
+      </w:r>
+      <w:r>
+        <w:rPr>
+          <w:highlight w:val="yellow"/>
+        </w:rPr>
+        <w:t xml:space="preserve"> extreme</w:t>
+      </w:r>
+      <w:r>
+        <w:rPr>
+          <w:highlight w:val="yellow"/>
+        </w:rPr>
+        <w:t>:</w:t>
+      </w:r>
+      <w:r>
+        <w:t xml:space="preserve"> the standard deviation is approximately</w:t>
+      </w:r>
+      <w:r>
+        <w:t xml:space="preserve"> 1129</w:t>
+      </w:r>
+      <w:r>
+        <w:t xml:space="preserve"> USD</w:t>
       </w:r>
       <w:r>
         <w:t>.</w:t>
       </w:r>
       <w:r>
-        <w:t xml:space="preserve"> This idea is reinforced when we observe the range of monthly charges (78): </w:t>
-      </w:r>
-      <w:r>
-        <w:rPr>
-          <w:highlight w:val="yellow"/>
-        </w:rPr>
-        <w:t xml:space="preserve">we have subscribers </w:t>
-      </w:r>
-      <w:r>
-        <w:rPr>
-          <w:highlight w:val="yellow"/>
-        </w:rPr>
-        <w:t>who pay 0 USD/month in charges and others who pay up to 78 USD/month.</w:t>
-      </w:r>
-      <w:r>
-        <w:t xml:space="preserve"> Moreover, the negative kurtosis suggests that values are concentrated around the mean (lighter tails than the normal distribution). However, the standard deviation was big in comparison with the mean. These statistics reinforce the idea that </w:t>
+        <w:t xml:space="preserve"> This idea is reinforced when we observe the range of monthly charges (</w:t>
+      </w:r>
+      <w:r>
+        <w:t>5568</w:t>
+      </w:r>
+      <w:r>
+        <w:t xml:space="preserve">): </w:t>
+      </w:r>
+      <w:r>
+        <w:rPr>
+          <w:highlight w:val="yellow"/>
+        </w:rPr>
+        <w:t>we have subscribers who pa</w:t>
+      </w:r>
+      <w:r>
+        <w:rPr>
+          <w:highlight w:val="yellow"/>
+        </w:rPr>
+        <w:t>id</w:t>
+      </w:r>
+      <w:r>
+        <w:rPr>
+          <w:highlight w:val="yellow"/>
+        </w:rPr>
+        <w:t xml:space="preserve"> </w:t>
+      </w:r>
+      <w:r>
+        <w:rPr>
+          <w:highlight w:val="yellow"/>
+        </w:rPr>
+        <w:t>6</w:t>
+      </w:r>
+      <w:r>
+        <w:rPr>
+          <w:highlight w:val="yellow"/>
+        </w:rPr>
+        <w:t xml:space="preserve"> USD</w:t>
+      </w:r>
+      <w:r>
+        <w:rPr>
+          <w:highlight w:val="yellow"/>
+        </w:rPr>
+        <w:t xml:space="preserve"> in</w:t>
+      </w:r>
+      <w:r>
+        <w:rPr>
+          <w:highlight w:val="yellow"/>
+        </w:rPr>
+        <w:t xml:space="preserve"> charges and others who pa</w:t>
+      </w:r>
+      <w:r>
+        <w:rPr>
+          <w:highlight w:val="yellow"/>
+        </w:rPr>
+        <w:t>id a total</w:t>
+      </w:r>
+      <w:r>
+        <w:rPr>
+          <w:highlight w:val="yellow"/>
+        </w:rPr>
+        <w:t xml:space="preserve"> up to</w:t>
+      </w:r>
+      <w:r>
+        <w:rPr>
+          <w:highlight w:val="yellow"/>
+        </w:rPr>
+        <w:t xml:space="preserve"> 5574</w:t>
+      </w:r>
+      <w:r>
+        <w:rPr>
+          <w:highlight w:val="yellow"/>
+        </w:rPr>
+        <w:t xml:space="preserve"> US</w:t>
+      </w:r>
+      <w:r>
+        <w:rPr>
+          <w:highlight w:val="yellow"/>
+        </w:rPr>
+        <w:t>D</w:t>
+      </w:r>
+      <w:r>
+        <w:rPr>
+          <w:highlight w:val="yellow"/>
+        </w:rPr>
+        <w:t>.</w:t>
+      </w:r>
+      <w:r>
+        <w:t xml:space="preserve"> </w:t>
+      </w:r>
+      <w:r>
+        <w:t xml:space="preserve">The positive kurtosis shows that values are more dispersed from the mean and with heavier tails than the normal distribution. </w:t>
+      </w:r>
+      <w:r>
+        <w:t>Finally</w:t>
+      </w:r>
+      <w:r>
+        <w:t xml:space="preserve">, positive </w:t>
+      </w:r>
+      <w:r>
+        <w:t>skewness</w:t>
+      </w:r>
+      <w:r>
+        <w:t xml:space="preserve"> suggests that </w:t>
+      </w:r>
+      <w:r>
+        <w:rPr>
+          <w:highlight w:val="yellow"/>
+        </w:rPr>
+        <w:t>individuals are concentrated in lower values (</w:t>
+      </w:r>
+      <w:r>
+        <w:rPr>
+          <w:highlight w:val="yellow"/>
+        </w:rPr>
+        <w:t>around 10</w:t>
+      </w:r>
+      <w:r>
+        <w:rPr>
+          <w:highlight w:val="yellow"/>
+        </w:rPr>
+        <w:t xml:space="preserve">) and there are some </w:t>
+      </w:r>
+      <w:r>
+        <w:rPr>
+          <w:highlight w:val="yellow"/>
+        </w:rPr>
+        <w:t xml:space="preserve">extremely </w:t>
+      </w:r>
+      <w:r>
+        <w:rPr>
+          <w:highlight w:val="yellow"/>
+        </w:rPr>
+        <w:t>high values (right tail)</w:t>
+      </w:r>
+      <w:r>
+        <w:t>.</w:t>
+      </w:r>
+    </w:p>
+    <w:p>
+      <w:pPr>
+        <w:pStyle w:val="Prrafodelista"/>
+      </w:pPr>
+    </w:p>
+    <w:p>
+      <w:pPr>
+        <w:pStyle w:val="Prrafodelista"/>
+        <w:numPr>
+          <w:ilvl w:val="0"/>
+          <w:numId w:val="1"/>
+        </w:numPr>
+        <w:jc w:val="both"/>
+        <w:rPr>
+          <w:b/>
+          <w:bCs/>
+        </w:rPr>
+      </w:pPr>
+      <w:r>
+        <w:rPr>
+          <w:b/>
+          <w:bCs/>
+        </w:rPr>
+        <w:t>Avera</w:t>
+      </w:r>
+      <w:r>
+        <w:rPr>
+          <w:b/>
+          <w:bCs/>
+        </w:rPr>
+        <w:t xml:space="preserve">ge Monthly Expenses (USD): </w:t>
+      </w:r>
+      <w:r>
+        <w:t>the average</w:t>
+      </w:r>
+      <w:r>
+        <w:t xml:space="preserve"> of the average monthly expenses per subscriber </w:t>
+      </w:r>
+      <w:r>
+        <w:t xml:space="preserve">is equal to </w:t>
+      </w:r>
+      <w:r>
+        <w:t>30.98</w:t>
+      </w:r>
+      <w:r>
+        <w:t xml:space="preserve"> USD. The median is</w:t>
+      </w:r>
+      <w:r>
+        <w:t xml:space="preserve"> very similar</w:t>
+      </w:r>
+      <w:r>
+        <w:t>:</w:t>
+      </w:r>
+      <w:r>
+        <w:t xml:space="preserve"> 30.66</w:t>
+      </w:r>
+      <w:r>
+        <w:t xml:space="preserve"> USD</w:t>
+      </w:r>
+      <w:r>
+        <w:t>.</w:t>
+      </w:r>
+      <w:r>
+        <w:t xml:space="preserve"> </w:t>
+      </w:r>
+      <w:r>
+        <w:rPr>
+          <w:highlight w:val="yellow"/>
+        </w:rPr>
+        <w:t>D</w:t>
+      </w:r>
+      <w:r>
+        <w:rPr>
+          <w:highlight w:val="yellow"/>
+        </w:rPr>
+        <w:t>ata dispersion is</w:t>
+      </w:r>
+      <w:r>
+        <w:rPr>
+          <w:highlight w:val="yellow"/>
+        </w:rPr>
+        <w:t xml:space="preserve"> notorious</w:t>
+      </w:r>
+      <w:r>
+        <w:rPr>
+          <w:highlight w:val="yellow"/>
+        </w:rPr>
+        <w:t>:</w:t>
+      </w:r>
+      <w:r>
+        <w:t xml:space="preserve"> the standard deviation is approximately</w:t>
+      </w:r>
+      <w:r>
+        <w:t xml:space="preserve"> 16.84</w:t>
+      </w:r>
+      <w:r>
+        <w:t xml:space="preserve"> USD</w:t>
+      </w:r>
+      <w:r>
+        <w:t>.</w:t>
+      </w:r>
+      <w:r>
+        <w:t xml:space="preserve"> This idea is reinforced when we observe the range of monthly charges (</w:t>
+      </w:r>
+      <w:r>
+        <w:t>80.67 USD</w:t>
+      </w:r>
+      <w:r>
+        <w:t xml:space="preserve">): </w:t>
+      </w:r>
+      <w:r>
+        <w:rPr>
+          <w:highlight w:val="yellow"/>
+        </w:rPr>
+        <w:t>we have subscribers who</w:t>
+      </w:r>
+      <w:r>
+        <w:rPr>
+          <w:highlight w:val="yellow"/>
+        </w:rPr>
+        <w:t xml:space="preserve"> spend</w:t>
+      </w:r>
+      <w:r>
+        <w:rPr>
+          <w:highlight w:val="yellow"/>
+        </w:rPr>
+        <w:t xml:space="preserve"> </w:t>
+      </w:r>
+      <w:r>
+        <w:rPr>
+          <w:highlight w:val="yellow"/>
+        </w:rPr>
+        <w:t xml:space="preserve">4.10 </w:t>
+      </w:r>
+      <w:r>
+        <w:rPr>
+          <w:highlight w:val="yellow"/>
+        </w:rPr>
+        <w:t>USD</w:t>
+      </w:r>
+      <w:r>
+        <w:rPr>
+          <w:highlight w:val="yellow"/>
+        </w:rPr>
+        <w:t xml:space="preserve">/month in average </w:t>
+      </w:r>
+      <w:r>
+        <w:rPr>
+          <w:highlight w:val="yellow"/>
+        </w:rPr>
+        <w:t>and others who</w:t>
+      </w:r>
+      <w:r>
+        <w:rPr>
+          <w:highlight w:val="yellow"/>
+        </w:rPr>
+        <w:t xml:space="preserve"> spend up to 84.76 USD/month in average</w:t>
+      </w:r>
+      <w:r>
+        <w:rPr>
+          <w:highlight w:val="yellow"/>
+        </w:rPr>
+        <w:t>.</w:t>
+      </w:r>
+      <w:r>
+        <w:t xml:space="preserve"> The</w:t>
+      </w:r>
+      <w:r>
+        <w:t xml:space="preserve"> negative kurtosis suggests that values are concentrated around the mean (lighter tails than the normal distribution). However, the standard deviation was big in comparison with the mean. These statistics reinforce the idea that </w:t>
       </w:r>
       <w:r>
         <w:t>there are some individuals with very atypical values (outliers). Finally</w:t>
       </w:r>
       <w:r>
-        <w:t xml:space="preserve">, positive symmetry suggests that </w:t>
+        <w:t xml:space="preserve">, positive </w:t>
+      </w:r>
+      <w:r>
+        <w:t>skewness</w:t>
+      </w:r>
+      <w:r>
+        <w:t xml:space="preserve"> suggests that </w:t>
       </w:r>
       <w:r>
         <w:rPr>
@@ -1388,6 +1739,115 @@
         </w:rPr>
         <w:t>individuals are concentrated in lower values and there are some atypically high values (right tail).</w:t>
       </w:r>
+    </w:p>
+    <w:p>
+      <w:pPr>
+        <w:pStyle w:val="Prrafodelista"/>
+        <w:rPr>
+          <w:b/>
+          <w:bCs/>
+        </w:rPr>
+      </w:pPr>
+    </w:p>
+    <w:p>
+      <w:pPr>
+        <w:pStyle w:val="Prrafodelista"/>
+        <w:numPr>
+          <w:ilvl w:val="0"/>
+          <w:numId w:val="1"/>
+        </w:numPr>
+        <w:jc w:val="both"/>
+        <w:rPr>
+          <w:highlight w:val="yellow"/>
+        </w:rPr>
+      </w:pPr>
+      <w:r>
+        <w:rPr>
+          <w:b/>
+          <w:bCs/>
+        </w:rPr>
+        <w:t>Number of Complaints or Support:</w:t>
+      </w:r>
+      <w:r>
+        <w:t xml:space="preserve"> </w:t>
+      </w:r>
+      <w:r>
+        <w:t xml:space="preserve">The mean number of complaints or support requests is 5. The median indicates that 50% of subscribers complained or requested support 5 times or less, while </w:t>
+      </w:r>
+      <w:r>
+        <w:rPr>
+          <w:highlight w:val="yellow"/>
+        </w:rPr>
+        <w:t>the mode (6) shows that this is the most frequent number of complaints or requests</w:t>
+      </w:r>
+      <w:r>
+        <w:t xml:space="preserve">. The standard deviation (3.17) highlights </w:t>
+      </w:r>
+      <w:r>
+        <w:rPr>
+          <w:highlight w:val="yellow"/>
+        </w:rPr>
+        <w:t>significant variability around the mean,</w:t>
+      </w:r>
+      <w:r>
+        <w:t xml:space="preserve"> further supported by the range of 0–10. </w:t>
+      </w:r>
+      <w:r>
+        <w:rPr>
+          <w:highlight w:val="yellow"/>
+        </w:rPr>
+        <w:t>Some customers did not lodge any complaints, while others registered as many as 10.</w:t>
+      </w:r>
+      <w:r>
+        <w:rPr>
+          <w:highlight w:val="yellow"/>
+        </w:rPr>
+        <w:t xml:space="preserve"> </w:t>
+      </w:r>
+      <w:r>
+        <w:t xml:space="preserve">This suggests that </w:t>
+      </w:r>
+      <w:r>
+        <w:rPr>
+          <w:highlight w:val="yellow"/>
+        </w:rPr>
+        <w:t>customers who complain or request support often do so multiple times, potentially indicating unresolved issues after the first interaction.</w:t>
+      </w:r>
+      <w:r>
+        <w:t xml:space="preserve"> </w:t>
+      </w:r>
+      <w:r>
+        <w:rPr>
+          <w:highlight w:val="cyan"/>
+        </w:rPr>
+        <w:t>A correlation analysis between churn and the number of complaints or support requests could help determine whether frequent complaints contribute to customer attrition.</w:t>
+      </w:r>
+      <w:r>
+        <w:t xml:space="preserve"> </w:t>
+      </w:r>
+      <w:r>
+        <w:t xml:space="preserve">The distribution exhibits negative kurtosis, indicating a </w:t>
+      </w:r>
+      <w:r>
+        <w:lastRenderedPageBreak/>
+        <w:t xml:space="preserve">flatter shape than a normal distribution, with data more concentrated around the mean and lighter tails. The skewness is slightly negative but close to 0, suggesting the </w:t>
+      </w:r>
+      <w:r>
+        <w:rPr>
+          <w:highlight w:val="yellow"/>
+        </w:rPr>
+        <w:t>data is nearly symmetrical, with a minor displacement toward higher values.</w:t>
+      </w:r>
+    </w:p>
+    <w:p>
+      <w:pPr>
+        <w:pStyle w:val="Prrafodelista"/>
+        <w:jc w:val="both"/>
+        <w:rPr>
+          <w:b/>
+          <w:bCs/>
+        </w:rPr>
+      </w:pPr>
     </w:p>
     <w:p>
       <w:pPr>

</xml_diff>

<commit_message>
Descriptive Data Analysis Notes.docx was updated with more interesting and specific actionable insights // El archivo Descriptive Data Analysis Notes.docx se actualizó añadiendo conclusiones más interesantes y efectivas para la toma de decisiones
</commit_message>
<xml_diff>
--- a/Descriptive Data Analysis Notes.docx
+++ b/Descriptive Data Analysis Notes.docx
@@ -71,10 +71,56 @@
         <w:pStyle w:val="Ttulo2"/>
       </w:pPr>
       <w:r>
-        <w:t>Descriptive analysis on numeric</w:t>
+        <w:t>Descriptive analysis</w:t>
+      </w:r>
+      <w:r>
+        <w:t xml:space="preserve">: Insights </w:t>
+      </w:r>
+      <w:r>
+        <w:t>on numeric</w:t>
       </w:r>
       <w:r>
         <w:t xml:space="preserve"> columns</w:t>
+      </w:r>
+      <w:r>
+        <w:t xml:space="preserve"> </w:t>
+      </w:r>
+    </w:p>
+    <w:p>
+      <w:pPr>
+        <w:jc w:val="both"/>
+      </w:pPr>
+    </w:p>
+    <w:p>
+      <w:pPr>
+        <w:jc w:val="both"/>
+      </w:pPr>
+      <w:r>
+        <w:t xml:space="preserve">Insights are highlighted in </w:t>
+      </w:r>
+      <w:r>
+        <w:rPr>
+          <w:highlight w:val="yellow"/>
+        </w:rPr>
+        <w:t>yellow</w:t>
+      </w:r>
+      <w:r>
+        <w:t xml:space="preserve">. Further </w:t>
+      </w:r>
+      <w:r>
+        <w:t>analysis</w:t>
+      </w:r>
+      <w:r>
+        <w:t xml:space="preserve"> in </w:t>
+      </w:r>
+      <w:r>
+        <w:rPr>
+          <w:highlight w:val="cyan"/>
+        </w:rPr>
+        <w:t>blue</w:t>
+      </w:r>
+      <w:r>
+        <w:t>.</w:t>
       </w:r>
     </w:p>
     <w:p>
@@ -90,103 +136,252 @@
           <w:numId w:val="1"/>
         </w:numPr>
         <w:jc w:val="both"/>
-      </w:pPr>
-      <w:r>
         <w:rPr>
           <w:b/>
           <w:bCs/>
         </w:rPr>
-        <w:t>Account Length (in months):</w:t>
-      </w:r>
-      <w:r>
-        <w:t xml:space="preserve"> the average account length is approximately of 32 months. However, </w:t>
-      </w:r>
-      <w:r>
-        <w:rPr>
-          <w:highlight w:val="yellow"/>
-        </w:rPr>
-        <w:t xml:space="preserve">the majority of the subscribers </w:t>
-      </w:r>
-      <w:r>
-        <w:rPr>
-          <w:highlight w:val="yellow"/>
-        </w:rPr>
-        <w:t xml:space="preserve">are </w:t>
-      </w:r>
-      <w:r>
-        <w:rPr>
-          <w:highlight w:val="yellow"/>
-        </w:rPr>
-        <w:t>new clients as the mode is equal to 1 month</w:t>
-      </w:r>
-      <w:r>
+      </w:pPr>
+      <w:r>
+        <w:rPr>
+          <w:b/>
+          <w:bCs/>
+        </w:rPr>
+        <w:t>Account Length (in months</w:t>
+      </w:r>
+      <w:r>
+        <w:rPr>
+          <w:b/>
+          <w:bCs/>
+        </w:rPr>
+        <w:t xml:space="preserve">): </w:t>
+      </w:r>
+      <w:r>
+        <w:t>median (28</w:t>
+      </w:r>
+      <w:r>
+        <w:t xml:space="preserve"> months</w:t>
+      </w:r>
+      <w:r>
+        <w:t>) and mean (32.31</w:t>
+      </w:r>
+      <w:r>
+        <w:t xml:space="preserve"> months</w:t>
+      </w:r>
+      <w:r>
+        <w:t>) are similar, which suggests an equilibrated distribution</w:t>
+      </w:r>
+      <w:r>
+        <w:t xml:space="preserve"> of the accounts antiquities</w:t>
+      </w:r>
+      <w:r>
+        <w:t>. On the other hand, a mode of 1 month indicates the majority of subscribers are new clients</w:t>
+      </w:r>
+      <w:r>
+        <w:t xml:space="preserve">. However data dispersion is notorious: </w:t>
+      </w:r>
+      <w:r>
+        <w:t>we have very new clients but also very old clients (with an account length up to 77 months (almost 6.5 years)</w:t>
+      </w:r>
+      <w:r>
+        <w:t xml:space="preserve">. This is confirmed by the big standard deviation and variance. </w:t>
+      </w:r>
+      <w:r>
+        <w:rPr>
+          <w:highlight w:val="yellow"/>
+        </w:rPr>
+        <w:t>Account Length data</w:t>
+      </w:r>
+      <w:r>
+        <w:rPr>
+          <w:highlight w:val="yellow"/>
+        </w:rPr>
+        <w:t xml:space="preserve"> </w:t>
+      </w:r>
+      <w:r>
+        <w:rPr>
+          <w:highlight w:val="yellow"/>
+        </w:rPr>
+        <w:t>reveals</w:t>
+      </w:r>
+      <w:r>
+        <w:rPr>
+          <w:highlight w:val="yellow"/>
+        </w:rPr>
+        <w:t xml:space="preserve"> the existence of two</w:t>
+      </w:r>
+      <w:r>
+        <w:rPr>
+          <w:highlight w:val="yellow"/>
+        </w:rPr>
+        <w:t xml:space="preserve"> groups </w:t>
+      </w:r>
+      <w:r>
+        <w:rPr>
+          <w:highlight w:val="yellow"/>
+        </w:rPr>
+        <w:t>of customers:</w:t>
+      </w:r>
+      <w:r>
+        <w:rPr>
+          <w:highlight w:val="yellow"/>
+        </w:rPr>
+        <w:t xml:space="preserve"> </w:t>
+      </w:r>
+      <w:r>
+        <w:rPr>
+          <w:highlight w:val="yellow"/>
+        </w:rPr>
+        <w:t>a</w:t>
+      </w:r>
+      <w:r>
+        <w:rPr>
+          <w:highlight w:val="yellow"/>
+        </w:rPr>
+        <w:t xml:space="preserve"> significant group of </w:t>
+      </w:r>
+      <w:r>
+        <w:rPr>
+          <w:highlight w:val="yellow"/>
+        </w:rPr>
+        <w:t>new customer</w:t>
+      </w:r>
+      <w:r>
+        <w:rPr>
+          <w:highlight w:val="yellow"/>
+        </w:rPr>
+        <w:t>s characterised by</w:t>
+      </w:r>
+      <w:r>
+        <w:rPr>
+          <w:highlight w:val="yellow"/>
+        </w:rPr>
+        <w:t xml:space="preserve"> high</w:t>
+      </w:r>
+      <w:r>
+        <w:rPr>
+          <w:highlight w:val="yellow"/>
+        </w:rPr>
+        <w:t xml:space="preserve"> r</w:t>
+      </w:r>
+      <w:r>
+        <w:rPr>
+          <w:highlight w:val="yellow"/>
+        </w:rPr>
+        <w:t>otation rates</w:t>
+      </w:r>
+      <w:r>
+        <w:rPr>
+          <w:highlight w:val="yellow"/>
+        </w:rPr>
+        <w:t xml:space="preserve"> and </w:t>
+      </w:r>
+      <w:r>
+        <w:rPr>
+          <w:highlight w:val="yellow"/>
+        </w:rPr>
+        <w:t>a</w:t>
+      </w:r>
+      <w:r>
+        <w:rPr>
+          <w:highlight w:val="yellow"/>
+        </w:rPr>
+        <w:t>n extended group of</w:t>
+      </w:r>
+      <w:r>
+        <w:rPr>
+          <w:highlight w:val="yellow"/>
+        </w:rPr>
+        <w:t xml:space="preserve"> loyal </w:t>
+      </w:r>
+      <w:r>
+        <w:rPr>
+          <w:highlight w:val="yellow"/>
+        </w:rPr>
+        <w:t>customer</w:t>
+      </w:r>
+      <w:r>
+        <w:rPr>
+          <w:highlight w:val="yellow"/>
+        </w:rPr>
+        <w:t>s</w:t>
+      </w:r>
+      <w:r>
+        <w:rPr>
+          <w:highlight w:val="yellow"/>
+        </w:rPr>
+        <w:t xml:space="preserve"> with </w:t>
+      </w:r>
+      <w:r>
+        <w:rPr>
+          <w:highlight w:val="yellow"/>
+        </w:rPr>
+        <w:t>long</w:t>
+      </w:r>
+      <w:r>
+        <w:rPr>
+          <w:highlight w:val="yellow"/>
+        </w:rPr>
+        <w:t>-</w:t>
+      </w:r>
+      <w:r>
+        <w:rPr>
+          <w:highlight w:val="yellow"/>
+        </w:rPr>
+        <w:t>term</w:t>
+      </w:r>
+      <w:r>
+        <w:rPr>
+          <w:highlight w:val="yellow"/>
+        </w:rPr>
+        <w:t xml:space="preserve"> retentio</w:t>
+      </w:r>
+      <w:r>
+        <w:rPr>
+          <w:highlight w:val="yellow"/>
+        </w:rPr>
+        <w:t>n</w:t>
+      </w:r>
+      <w:r>
+        <w:rPr>
+          <w:highlight w:val="yellow"/>
+        </w:rPr>
+        <w:t xml:space="preserve"> rates</w:t>
+      </w:r>
+      <w:r>
+        <w:rPr>
+          <w:highlight w:val="yellow"/>
+        </w:rPr>
         <w:t>.</w:t>
       </w:r>
       <w:r>
-        <w:t xml:space="preserve"> Data dispersion regarding account length is notorious: standard deviation is equal to 24 months, meaning that </w:t>
-      </w:r>
-      <w:r>
-        <w:rPr>
-          <w:highlight w:val="yellow"/>
-        </w:rPr>
-        <w:t>there are</w:t>
-      </w:r>
-      <w:r>
-        <w:rPr>
-          <w:highlight w:val="yellow"/>
-        </w:rPr>
-        <w:t xml:space="preserve"> some</w:t>
-      </w:r>
-      <w:r>
-        <w:rPr>
-          <w:highlight w:val="yellow"/>
-        </w:rPr>
-        <w:t xml:space="preserve"> extreme values </w:t>
-      </w:r>
-      <w:r>
-        <w:t xml:space="preserve"> (very new accounts and</w:t>
-      </w:r>
-      <w:r>
-        <w:t>/or</w:t>
-      </w:r>
-      <w:r>
-        <w:t xml:space="preserve"> very old ones). This is confirmed by the range value of 76 months: there is a minimum of 1 month (the mode) and a maximum of 77 months (probably a very loyal client). </w:t>
-      </w:r>
-      <w:r>
-        <w:t>Moreover,</w:t>
-      </w:r>
-      <w:r>
-        <w:t xml:space="preserve"> negative kurtosis shows that values are concentrated around the mean (lighter tails than the normal distribution). However, the standard deviation was big in comparison with the mean. These statistics reinforce </w:t>
-      </w:r>
-      <w:r>
-        <w:t xml:space="preserve">the idea that </w:t>
-      </w:r>
-      <w:r>
-        <w:t>there are some individual</w:t>
-      </w:r>
-      <w:r>
-        <w:t xml:space="preserve">s </w:t>
-      </w:r>
-      <w:r>
-        <w:t xml:space="preserve">with very atypical values </w:t>
-      </w:r>
-      <w:r>
-        <w:t>(outliers). Finally</w:t>
-      </w:r>
-      <w:r>
-        <w:t xml:space="preserve">, positive </w:t>
-      </w:r>
-      <w:r>
-        <w:t>skewness</w:t>
-      </w:r>
-      <w:r>
-        <w:t xml:space="preserve"> suggests that </w:t>
-      </w:r>
-      <w:r>
-        <w:rPr>
-          <w:highlight w:val="yellow"/>
-        </w:rPr>
-        <w:t>individuals are concentrated in lower values and there are some atypically high values (right tail).</w:t>
+        <w:rPr>
+          <w:highlight w:val="yellow"/>
+        </w:rPr>
+        <w:t xml:space="preserve">  This variety of profiles suggest the need</w:t>
+      </w:r>
+      <w:r>
+        <w:rPr>
+          <w:highlight w:val="yellow"/>
+        </w:rPr>
+        <w:t xml:space="preserve"> to apply </w:t>
+      </w:r>
+      <w:r>
+        <w:rPr>
+          <w:highlight w:val="yellow"/>
+        </w:rPr>
+        <w:t>different marketing strategies</w:t>
+      </w:r>
+      <w:r>
+        <w:rPr>
+          <w:highlight w:val="yellow"/>
+        </w:rPr>
+        <w:t xml:space="preserve"> for</w:t>
+      </w:r>
+      <w:r>
+        <w:rPr>
+          <w:highlight w:val="yellow"/>
+        </w:rPr>
+        <w:t xml:space="preserve"> each segment.</w:t>
       </w:r>
     </w:p>
     <w:p>
@@ -207,176 +402,81 @@
           <w:numId w:val="1"/>
         </w:numPr>
         <w:jc w:val="both"/>
+        <w:rPr>
+          <w:highlight w:val="yellow"/>
+        </w:rPr>
       </w:pPr>
       <w:r>
         <w:rPr>
           <w:b/>
           <w:bCs/>
         </w:rPr>
-        <w:t>Customer Service Calls:</w:t>
-      </w:r>
-      <w:r>
-        <w:t xml:space="preserve"> the average number of calls is less than 1. Moreover, </w:t>
-      </w:r>
-      <w:r>
-        <w:rPr>
-          <w:highlight w:val="yellow"/>
-        </w:rPr>
-        <w:t>the majority of the subscribers</w:t>
-      </w:r>
-      <w:r>
-        <w:rPr>
-          <w:highlight w:val="yellow"/>
-        </w:rPr>
-        <w:t xml:space="preserve"> never called, </w:t>
-      </w:r>
-      <w:r>
-        <w:rPr>
-          <w:highlight w:val="yellow"/>
-        </w:rPr>
-        <w:t xml:space="preserve">as the mode is equal to </w:t>
-      </w:r>
-      <w:r>
-        <w:rPr>
-          <w:highlight w:val="yellow"/>
-        </w:rPr>
-        <w:t>0</w:t>
-      </w:r>
-      <w:r>
-        <w:rPr>
-          <w:highlight w:val="yellow"/>
-        </w:rPr>
-        <w:t>. Same for the median</w:t>
-      </w:r>
-      <w:r>
-        <w:rPr>
-          <w:highlight w:val="yellow"/>
-        </w:rPr>
-        <w:t>.</w:t>
-      </w:r>
-      <w:r>
-        <w:t xml:space="preserve"> On the other hand, data is really dispersed: </w:t>
+        <w:t>Customer</w:t>
+      </w:r>
+      <w:r>
+        <w:rPr>
+          <w:b/>
+          <w:bCs/>
+        </w:rPr>
+        <w:t xml:space="preserve"> Service Calls:</w:t>
+      </w:r>
+      <w:r>
+        <w:t xml:space="preserve"> the average number of calls is less than 1</w:t>
+      </w:r>
+      <w:r>
+        <w:t xml:space="preserve">, meaning the majority of subscribers did never called. </w:t>
+      </w:r>
+      <w:r>
+        <w:t xml:space="preserve">This is confirmed by </w:t>
       </w:r>
       <w:r>
         <w:lastRenderedPageBreak/>
-        <w:t xml:space="preserve">standard deviation is equal to 1.41 (1.5 times the mean) meaning that </w:t>
-      </w:r>
-      <w:r>
-        <w:rPr>
-          <w:highlight w:val="yellow"/>
-        </w:rPr>
-        <w:t>there are</w:t>
-      </w:r>
-      <w:r>
-        <w:rPr>
-          <w:highlight w:val="yellow"/>
-        </w:rPr>
-        <w:t xml:space="preserve"> some</w:t>
-      </w:r>
-      <w:r>
-        <w:rPr>
-          <w:highlight w:val="yellow"/>
-        </w:rPr>
-        <w:t xml:space="preserve"> extreme </w:t>
-      </w:r>
-      <w:r>
-        <w:rPr>
-          <w:highlight w:val="yellow"/>
-        </w:rPr>
-        <w:t xml:space="preserve">values, </w:t>
-      </w:r>
-      <w:r>
-        <w:rPr>
-          <w:highlight w:val="cyan"/>
-        </w:rPr>
-        <w:t>most probably customers that have called a lot of times</w:t>
-      </w:r>
-      <w:r>
-        <w:rPr>
-          <w:highlight w:val="cyan"/>
-        </w:rPr>
-        <w:t>, due to problems with the service or complaints</w:t>
-      </w:r>
-      <w:r>
-        <w:rPr>
-          <w:highlight w:val="cyan"/>
-        </w:rPr>
-        <w:t xml:space="preserve"> versus clients not calling at all</w:t>
-      </w:r>
-      <w:r>
-        <w:rPr>
-          <w:highlight w:val="cyan"/>
-        </w:rPr>
-        <w:t>.</w:t>
-      </w:r>
-      <w:r>
-        <w:rPr>
-          <w:highlight w:val="cyan"/>
-        </w:rPr>
-        <w:t xml:space="preserve"> Check this</w:t>
-      </w:r>
-      <w:r>
-        <w:t>.</w:t>
+        <w:t xml:space="preserve">the mode (0) and the median (0) which suggest that </w:t>
+      </w:r>
+      <w:r>
+        <w:t xml:space="preserve">more than half </w:t>
+      </w:r>
+      <w:r>
+        <w:t>of the subscribers never called</w:t>
+      </w:r>
+      <w:r>
+        <w:t xml:space="preserve">. </w:t>
+      </w:r>
+      <w:r>
+        <w:t>On the other hand, data is really dispersed:</w:t>
       </w:r>
       <w:r>
         <w:t xml:space="preserve"> </w:t>
       </w:r>
       <w:r>
-        <w:t>This is confirmed by the range value of</w:t>
-      </w:r>
-      <w:r>
-        <w:t xml:space="preserve"> 5 calls</w:t>
-      </w:r>
-      <w:r>
-        <w:t>: there</w:t>
-      </w:r>
-      <w:r>
-        <w:t xml:space="preserve"> are clients which have called a maximum of 5 times. The positive </w:t>
-      </w:r>
-      <w:r>
-        <w:t>kurtosis shows that values are</w:t>
-      </w:r>
-      <w:r>
-        <w:t xml:space="preserve"> more dispersed from</w:t>
-      </w:r>
-      <w:r>
-        <w:t xml:space="preserve"> the mean</w:t>
-      </w:r>
-      <w:r>
-        <w:t xml:space="preserve"> and with stronger</w:t>
-      </w:r>
-      <w:r>
-        <w:t xml:space="preserve"> tails than the normal distribution.</w:t>
-      </w:r>
-      <w:r>
-        <w:t xml:space="preserve"> In addition</w:t>
-      </w:r>
-      <w:r>
-        <w:t xml:space="preserve">, the standard deviation was big in comparison with the mean. These statistics reinforce the idea that </w:t>
-      </w:r>
-      <w:r>
-        <w:t>there are some individuals with</w:t>
-      </w:r>
-      <w:r>
-        <w:t xml:space="preserve"> extreme values. </w:t>
-      </w:r>
-      <w:r>
-        <w:t>Finally</w:t>
-      </w:r>
-      <w:r>
-        <w:t xml:space="preserve">, positive </w:t>
-      </w:r>
-      <w:r>
-        <w:t>skewness</w:t>
-      </w:r>
-      <w:r>
-        <w:t xml:space="preserve"> suggests that </w:t>
-      </w:r>
-      <w:r>
-        <w:rPr>
-          <w:highlight w:val="yellow"/>
-        </w:rPr>
-        <w:t>individuals are concentrated in lower values and there are some</w:t>
+        <w:rPr>
+          <w:highlight w:val="yellow"/>
+        </w:rPr>
+        <w:t>ther</w:t>
+      </w:r>
+      <w:r>
+        <w:rPr>
+          <w:highlight w:val="yellow"/>
+        </w:rPr>
+        <w:t xml:space="preserve">e is </w:t>
+      </w:r>
+      <w:r>
+        <w:rPr>
+          <w:highlight w:val="yellow"/>
+        </w:rPr>
+        <w:t xml:space="preserve">a minority of </w:t>
+      </w:r>
+      <w:r>
+        <w:rPr>
+          <w:highlight w:val="yellow"/>
+        </w:rPr>
+        <w:t>customers that have called a lot of times</w:t>
+      </w:r>
+      <w:r>
+        <w:rPr>
+          <w:highlight w:val="yellow"/>
+        </w:rPr>
+        <w:t>,</w:t>
       </w:r>
       <w:r>
         <w:rPr>
@@ -388,10 +488,61 @@
         <w:rPr>
           <w:highlight w:val="yellow"/>
         </w:rPr>
-        <w:t>high values (right tail)</w:t>
-      </w:r>
-      <w:r>
-        <w:t>, probably clients with 4 or 5 calls.</w:t>
+        <w:t>versus</w:t>
+      </w:r>
+      <w:r>
+        <w:rPr>
+          <w:highlight w:val="yellow"/>
+        </w:rPr>
+        <w:t xml:space="preserve"> a</w:t>
+      </w:r>
+      <w:r>
+        <w:rPr>
+          <w:highlight w:val="yellow"/>
+        </w:rPr>
+        <w:t xml:space="preserve"> majority of </w:t>
+      </w:r>
+      <w:r>
+        <w:rPr>
+          <w:highlight w:val="yellow"/>
+        </w:rPr>
+        <w:t xml:space="preserve">clients </w:t>
+      </w:r>
+      <w:r>
+        <w:rPr>
+          <w:highlight w:val="yellow"/>
+        </w:rPr>
+        <w:t xml:space="preserve">who are </w:t>
+      </w:r>
+      <w:r>
+        <w:rPr>
+          <w:highlight w:val="yellow"/>
+        </w:rPr>
+        <w:t>not calling at all</w:t>
+      </w:r>
+      <w:r>
+        <w:rPr>
+          <w:highlight w:val="yellow"/>
+        </w:rPr>
+        <w:t xml:space="preserve">. </w:t>
+      </w:r>
+      <w:r>
+        <w:rPr>
+          <w:highlight w:val="yellow"/>
+        </w:rPr>
+        <w:t>This i</w:t>
+      </w:r>
+      <w:r>
+        <w:rPr>
+          <w:highlight w:val="yellow"/>
+        </w:rPr>
+        <w:t xml:space="preserve">s supported </w:t>
+      </w:r>
+      <w:r>
+        <w:rPr>
+          <w:highlight w:val="yellow"/>
+        </w:rPr>
+        <w:t>by the range from 0 to 5 and positive skewness. Clients who did multiple calls may require special attention and the reason for churn may be associated with these issues.</w:t>
       </w:r>
     </w:p>
     <w:p>
@@ -432,169 +583,31 @@
         <w:t xml:space="preserve">, </w:t>
       </w:r>
       <w:r>
-        <w:rPr>
-          <w:highlight w:val="yellow"/>
-        </w:rPr>
-        <w:t>the majority of the subscribers</w:t>
-      </w:r>
-      <w:r>
-        <w:rPr>
-          <w:highlight w:val="yellow"/>
-        </w:rPr>
-        <w:t xml:space="preserve"> never downloaded films or series from the service, </w:t>
-      </w:r>
-      <w:r>
-        <w:rPr>
-          <w:highlight w:val="yellow"/>
-        </w:rPr>
-        <w:t xml:space="preserve">as the mode is equal to </w:t>
-      </w:r>
-      <w:r>
-        <w:rPr>
-          <w:highlight w:val="yellow"/>
-        </w:rPr>
-        <w:t>0</w:t>
-      </w:r>
-      <w:r>
-        <w:t xml:space="preserve">. </w:t>
-      </w:r>
-      <w:r>
-        <w:rPr>
-          <w:highlight w:val="yellow"/>
-        </w:rPr>
-        <w:t>Probably the streaming option is the favourite.</w:t>
-      </w:r>
-      <w:r>
-        <w:t xml:space="preserve"> On the other hand, data is really dispersed: standard deviation is equal to </w:t>
-      </w:r>
-      <w:r>
-        <w:t xml:space="preserve">7.45 GB, </w:t>
-      </w:r>
-      <w:r>
-        <w:t xml:space="preserve">meaning that </w:t>
-      </w:r>
-      <w:r>
-        <w:rPr>
-          <w:highlight w:val="yellow"/>
-        </w:rPr>
-        <w:t>there are</w:t>
-      </w:r>
-      <w:r>
-        <w:rPr>
-          <w:highlight w:val="yellow"/>
-        </w:rPr>
-        <w:t xml:space="preserve"> some</w:t>
-      </w:r>
-      <w:r>
-        <w:rPr>
-          <w:highlight w:val="yellow"/>
-        </w:rPr>
-        <w:t xml:space="preserve"> atypically extreme</w:t>
-      </w:r>
-      <w:r>
-        <w:rPr>
-          <w:highlight w:val="yellow"/>
-        </w:rPr>
+        <w:t>the majority of the subscribers never downloaded films or series from the service, as the mode is equal to 0. Probably the streaming option is the favourite. On the other hand, data is really dispersed: the</w:t>
+      </w:r>
+      <w:r>
+        <w:t>re are</w:t>
+      </w:r>
+      <w:r>
+        <w:t xml:space="preserve"> customers that have</w:t>
+      </w:r>
+      <w:r>
+        <w:t xml:space="preserve"> downloaded a lot of GB per month</w:t>
+      </w:r>
+      <w:r>
+        <w:t xml:space="preserve"> versus customers with no downloads at all</w:t>
+      </w:r>
+      <w:r>
+        <w:t>, which can be deduced from the range, standard deviation, variance and positive skewness.</w:t>
+      </w:r>
+      <w:r>
         <w:t xml:space="preserve"> </w:t>
       </w:r>
       <w:r>
         <w:rPr>
           <w:highlight w:val="yellow"/>
         </w:rPr>
-        <w:t>values, most probably customers that have</w:t>
-      </w:r>
-      <w:r>
-        <w:rPr>
-          <w:highlight w:val="yellow"/>
-        </w:rPr>
-        <w:t xml:space="preserve"> downloaded a lot of GB per month</w:t>
-      </w:r>
-      <w:r>
-        <w:rPr>
-          <w:highlight w:val="yellow"/>
-        </w:rPr>
-        <w:t xml:space="preserve"> versus customers with no downloads at all</w:t>
-      </w:r>
-      <w:r>
-        <w:rPr>
-          <w:highlight w:val="yellow"/>
-        </w:rPr>
-        <w:t>.</w:t>
-      </w:r>
-      <w:r>
-        <w:t xml:space="preserve"> </w:t>
-      </w:r>
-      <w:r>
-        <w:t xml:space="preserve">The range is very wide: </w:t>
-      </w:r>
-      <w:r>
-        <w:rPr>
-          <w:highlight w:val="yellow"/>
-        </w:rPr>
-        <w:t>there are clients</w:t>
-      </w:r>
-      <w:r>
-        <w:t xml:space="preserve"> </w:t>
-      </w:r>
-      <w:r>
-        <w:rPr>
-          <w:highlight w:val="yellow"/>
-        </w:rPr>
-        <w:t>which have</w:t>
-      </w:r>
-      <w:r>
-        <w:rPr>
-          <w:highlight w:val="yellow"/>
-        </w:rPr>
-        <w:t xml:space="preserve"> downloaded</w:t>
-      </w:r>
-      <w:r>
-        <w:t xml:space="preserve"> 0 GB per month, other/s </w:t>
-      </w:r>
-      <w:r>
-        <w:rPr>
-          <w:highlight w:val="yellow"/>
-        </w:rPr>
-        <w:t>up to 43 GB per month</w:t>
-      </w:r>
-      <w:r>
-        <w:t>. The positive kurtosis shows that values are more dispersed from the mean and with stronger tails than the normal distribution. In addition, the standard deviation was big in comparison with the mean.</w:t>
-      </w:r>
-      <w:r>
-        <w:t xml:space="preserve"> For all the above reasons, it is clear </w:t>
-      </w:r>
-      <w:r>
-        <w:t>there are some individuals w</w:t>
-      </w:r>
-      <w:r>
-        <w:t xml:space="preserve">ith extreme values. </w:t>
-      </w:r>
-      <w:r>
-        <w:t>Finally</w:t>
-      </w:r>
-      <w:r>
-        <w:t xml:space="preserve">, positive </w:t>
-      </w:r>
-      <w:r>
-        <w:t>skewness</w:t>
-      </w:r>
-      <w:r>
-        <w:t xml:space="preserve"> </w:t>
-      </w:r>
-      <w:r>
-        <w:t>also confirms</w:t>
-      </w:r>
-      <w:r>
-        <w:t xml:space="preserve"> that </w:t>
-      </w:r>
-      <w:r>
-        <w:rPr>
-          <w:highlight w:val="yellow"/>
-        </w:rPr>
-        <w:t>individuals are concentrated in lower values and there are some high values (right tail)</w:t>
-      </w:r>
-      <w:r>
-        <w:t>.</w:t>
+        <w:t>Data indicates the majority of subscribers prefer the streaming option while there is a significant group with a preference for downloading content. Segmented groups may need diversified marketing strategies and service plans.</w:t>
       </w:r>
     </w:p>
     <w:p>
@@ -637,67 +650,52 @@
         <w:t xml:space="preserve"> 3.4 USD</w:t>
       </w:r>
       <w:r>
-        <w:t xml:space="preserve">. Moreover, </w:t>
-      </w:r>
-      <w:r>
-        <w:rPr>
-          <w:highlight w:val="yellow"/>
-        </w:rPr>
-        <w:t>the majority of the subscribers</w:t>
-      </w:r>
-      <w:r>
-        <w:rPr>
-          <w:highlight w:val="yellow"/>
-        </w:rPr>
+        <w:t>. Moreover</w:t>
+      </w:r>
+      <w:r>
+        <w:t>, the majority of the subscribers</w:t>
+      </w:r>
+      <w:r>
         <w:t xml:space="preserve"> have not b</w:t>
       </w:r>
       <w:r>
-        <w:rPr>
-          <w:highlight w:val="yellow"/>
-        </w:rPr>
         <w:t xml:space="preserve">een </w:t>
       </w:r>
       <w:r>
-        <w:rPr>
-          <w:highlight w:val="yellow"/>
-        </w:rPr>
         <w:t>charge</w:t>
       </w:r>
       <w:r>
-        <w:rPr>
-          <w:highlight w:val="yellow"/>
-        </w:rPr>
         <w:t>d extra</w:t>
       </w:r>
       <w:r>
-        <w:rPr>
-          <w:highlight w:val="yellow"/>
+        <w:t xml:space="preserve"> as the mode is equal to 0</w:t>
+      </w:r>
+      <w:r>
+        <w:t xml:space="preserve"> USD</w:t>
+      </w:r>
+      <w:r>
+        <w:t xml:space="preserve">. Same for the median.  </w:t>
+      </w:r>
+      <w:r>
+        <w:rPr>
+          <w:highlight w:val="cyan"/>
+        </w:rPr>
+        <w:t>Most probably, this variable is positively correlated with the above (average monthly GB download): the more the GB downloaded, the more the extra data charge. Check this.</w:t>
+      </w:r>
+      <w:r>
+        <w:rPr>
+          <w:highlight w:val="cyan"/>
         </w:rPr>
         <w:t xml:space="preserve"> </w:t>
       </w:r>
       <w:r>
-        <w:rPr>
-          <w:highlight w:val="yellow"/>
-        </w:rPr>
-        <w:t xml:space="preserve">as the mode is equal to </w:t>
-      </w:r>
-      <w:r>
-        <w:rPr>
-          <w:highlight w:val="yellow"/>
-        </w:rPr>
-        <w:t>0</w:t>
-      </w:r>
-      <w:r>
-        <w:rPr>
-          <w:highlight w:val="yellow"/>
-        </w:rPr>
-        <w:t xml:space="preserve"> USD</w:t>
-      </w:r>
-      <w:r>
-        <w:rPr>
-          <w:highlight w:val="yellow"/>
-        </w:rPr>
-        <w:t>. Same for the median.</w:t>
+        <w:t>On the other hand, data is really dispersed</w:t>
+      </w:r>
+      <w:r>
+        <w:t xml:space="preserve"> and grouped</w:t>
+      </w:r>
+      <w:r>
+        <w:t>:</w:t>
       </w:r>
       <w:r>
         <w:t xml:space="preserve"> </w:t>
@@ -706,191 +704,132 @@
         <w:rPr>
           <w:highlight w:val="yellow"/>
         </w:rPr>
+        <w:t xml:space="preserve">there </w:t>
+      </w:r>
+      <w:r>
+        <w:rPr>
+          <w:highlight w:val="yellow"/>
+        </w:rPr>
+        <w:t xml:space="preserve">is a minority of </w:t>
+      </w:r>
+      <w:r>
+        <w:rPr>
+          <w:highlight w:val="yellow"/>
+        </w:rPr>
+        <w:t>customers that</w:t>
+      </w:r>
+      <w:r>
+        <w:rPr>
+          <w:highlight w:val="yellow"/>
+        </w:rPr>
+        <w:t xml:space="preserve"> had been charged</w:t>
+      </w:r>
+      <w:r>
+        <w:rPr>
+          <w:highlight w:val="yellow"/>
+        </w:rPr>
+        <w:t xml:space="preserve"> great quantities</w:t>
+      </w:r>
+      <w:r>
+        <w:rPr>
+          <w:highlight w:val="yellow"/>
+        </w:rPr>
         <w:t xml:space="preserve"> </w:t>
       </w:r>
       <w:r>
         <w:rPr>
-          <w:highlight w:val="cyan"/>
-        </w:rPr>
-        <w:t>Most probably, this variable is positively correlated with the above (average monthly GB download): the more the GB downloaded, the more the extra data charge. Check this.</w:t>
-      </w:r>
-      <w:r>
-        <w:rPr>
-          <w:highlight w:val="cyan"/>
-        </w:rPr>
+          <w:highlight w:val="yellow"/>
+        </w:rPr>
+        <w:t>due</w:t>
+      </w:r>
+      <w:r>
+        <w:rPr>
+          <w:highlight w:val="yellow"/>
+        </w:rPr>
+        <w:t xml:space="preserve"> to</w:t>
+      </w:r>
+      <w:r>
+        <w:rPr>
+          <w:highlight w:val="yellow"/>
+        </w:rPr>
+        <w:t xml:space="preserve"> their particular need for </w:t>
+      </w:r>
+      <w:r>
+        <w:rPr>
+          <w:highlight w:val="yellow"/>
+        </w:rPr>
+        <w:t xml:space="preserve">big </w:t>
+      </w:r>
+      <w:r>
+        <w:rPr>
+          <w:highlight w:val="yellow"/>
+        </w:rPr>
+        <w:t>downloads</w:t>
+      </w:r>
+      <w:r>
+        <w:rPr>
+          <w:highlight w:val="yellow"/>
+        </w:rPr>
+        <w:t xml:space="preserve"> (they may need special attention)</w:t>
+      </w:r>
+      <w:r>
         <w:t xml:space="preserve"> </w:t>
       </w:r>
       <w:r>
-        <w:t xml:space="preserve">On the other hand, data is really dispersed: standard deviation is equal to </w:t>
-      </w:r>
-      <w:r>
-        <w:t>12</w:t>
-      </w:r>
-      <w:r>
+        <w:rPr>
+          <w:highlight w:val="yellow"/>
+        </w:rPr>
+        <w:t xml:space="preserve">versus </w:t>
+      </w:r>
+      <w:r>
+        <w:rPr>
+          <w:highlight w:val="yellow"/>
+        </w:rPr>
+        <w:t xml:space="preserve"> a majority of </w:t>
+      </w:r>
+      <w:r>
+        <w:rPr>
+          <w:highlight w:val="yellow"/>
+        </w:rPr>
+        <w:t>customers w</w:t>
+      </w:r>
+      <w:r>
+        <w:rPr>
+          <w:highlight w:val="yellow"/>
+        </w:rPr>
+        <w:t>ho strictly control data usage and have</w:t>
+      </w:r>
+      <w:r>
+        <w:rPr>
+          <w:highlight w:val="yellow"/>
+        </w:rPr>
+        <w:t xml:space="preserve"> no charges at all</w:t>
+      </w:r>
+      <w:r>
+        <w:rPr>
+          <w:highlight w:val="yellow"/>
+        </w:rPr>
         <w:t>.</w:t>
       </w:r>
       <w:r>
-        <w:t>59</w:t>
-      </w:r>
-      <w:r>
-        <w:t xml:space="preserve"> USD</w:t>
-      </w:r>
-      <w:r>
-        <w:t xml:space="preserve"> (</w:t>
-      </w:r>
-      <w:r>
-        <w:t>3.7</w:t>
-      </w:r>
-      <w:r>
-        <w:t xml:space="preserve"> times the mean) meaning that </w:t>
-      </w:r>
-      <w:r>
-        <w:rPr>
-          <w:highlight w:val="yellow"/>
-        </w:rPr>
-        <w:t>there are</w:t>
-      </w:r>
-      <w:r>
-        <w:rPr>
-          <w:highlight w:val="yellow"/>
-        </w:rPr>
-        <w:t xml:space="preserve"> some</w:t>
-      </w:r>
-      <w:r>
-        <w:rPr>
-          <w:highlight w:val="yellow"/>
-        </w:rPr>
-        <w:t xml:space="preserve"> extreme </w:t>
-      </w:r>
-      <w:r>
-        <w:rPr>
-          <w:highlight w:val="yellow"/>
-        </w:rPr>
-        <w:t>values, most probably customers that</w:t>
-      </w:r>
-      <w:r>
-        <w:rPr>
-          <w:highlight w:val="yellow"/>
-        </w:rPr>
-        <w:t xml:space="preserve"> had been charged extra </w:t>
-      </w:r>
-      <w:r>
-        <w:rPr>
-          <w:highlight w:val="yellow"/>
-        </w:rPr>
-        <w:t>due</w:t>
-      </w:r>
-      <w:r>
-        <w:rPr>
-          <w:highlight w:val="yellow"/>
-        </w:rPr>
-        <w:t xml:space="preserve"> to big downloads of GB</w:t>
-      </w:r>
-      <w:r>
-        <w:t xml:space="preserve"> </w:t>
-      </w:r>
-      <w:r>
-        <w:rPr>
-          <w:highlight w:val="yellow"/>
-        </w:rPr>
-        <w:t>versus customers with no charges at all</w:t>
-      </w:r>
-      <w:r>
-        <w:rPr>
-          <w:highlight w:val="yellow"/>
-        </w:rPr>
-        <w:t>.</w:t>
-      </w:r>
-      <w:r>
-        <w:t xml:space="preserve"> This is confirmed by the range value of </w:t>
-      </w:r>
-      <w:r>
-        <w:t>99 USD</w:t>
-      </w:r>
-      <w:r>
-        <w:t>: there are clients which ha</w:t>
-      </w:r>
-      <w:r>
-        <w:t xml:space="preserve">d been charged up to 99 USD dollars and clients with no charges. </w:t>
-      </w:r>
-      <w:r>
-        <w:t>The</w:t>
+        <w:t xml:space="preserve"> This is confirmed by the range value</w:t>
+      </w:r>
+      <w:r>
+        <w:t xml:space="preserve"> (99) and</w:t>
       </w:r>
       <w:r>
         <w:t xml:space="preserve"> extremely</w:t>
       </w:r>
       <w:r>
-        <w:t xml:space="preserve"> positive kurtosis shows that values are</w:t>
-      </w:r>
-      <w:r>
-        <w:t xml:space="preserve"> much more </w:t>
-      </w:r>
-      <w:r>
-        <w:t>dispersed from the mean and with</w:t>
-      </w:r>
-      <w:r>
-        <w:t xml:space="preserve"> much heavier </w:t>
-      </w:r>
-      <w:r>
-        <w:t xml:space="preserve">tails </w:t>
-      </w:r>
-      <w:r>
-        <w:lastRenderedPageBreak/>
-        <w:t>than the normal distribution. In addition, the standard deviation was</w:t>
-      </w:r>
-      <w:r>
-        <w:t xml:space="preserve"> much</w:t>
-      </w:r>
-      <w:r>
-        <w:t xml:space="preserve"> big</w:t>
-      </w:r>
-      <w:r>
-        <w:t>ger</w:t>
-      </w:r>
-      <w:r>
-        <w:t xml:space="preserve"> in comparison with the mean.</w:t>
-      </w:r>
-      <w:r>
-        <w:t xml:space="preserve"> </w:t>
-      </w:r>
-      <w:r>
-        <w:t>Finally</w:t>
-      </w:r>
-      <w:r>
-        <w:t xml:space="preserve">, positive </w:t>
-      </w:r>
-      <w:r>
-        <w:t>skewness</w:t>
-      </w:r>
-      <w:r>
-        <w:t xml:space="preserve"> suggests that </w:t>
-      </w:r>
-      <w:r>
-        <w:rPr>
-          <w:highlight w:val="yellow"/>
-        </w:rPr>
-        <w:t>individuals are concentrated in lower values and there are some high values</w:t>
-      </w:r>
-      <w:r>
-        <w:rPr>
-          <w:highlight w:val="yellow"/>
-        </w:rPr>
-        <w:t xml:space="preserve"> for the extra data charge</w:t>
-      </w:r>
-      <w:r>
-        <w:rPr>
-          <w:highlight w:val="yellow"/>
-        </w:rPr>
-        <w:t xml:space="preserve"> (right tail)</w:t>
-      </w:r>
-      <w:r>
-        <w:t>.</w:t>
+        <w:t xml:space="preserve"> positive kurtosis</w:t>
+      </w:r>
+      <w:r>
+        <w:t xml:space="preserve">. </w:t>
       </w:r>
     </w:p>
     <w:p>
       <w:pPr>
         <w:pStyle w:val="Prrafodelista"/>
-        <w:jc w:val="both"/>
         <w:rPr>
           <w:b/>
           <w:bCs/>
@@ -914,117 +853,78 @@
         <w:t xml:space="preserve">Age: </w:t>
       </w:r>
       <w:r>
-        <w:t>the average age of the subscribers is equal to 47.53 years old. The me</w:t>
-      </w:r>
-      <w:r>
-        <w:t xml:space="preserve">dian </w:t>
-      </w:r>
-      <w:r>
-        <w:t xml:space="preserve">is very similar: 47 years old. In addition, </w:t>
-      </w:r>
-      <w:r>
-        <w:rPr>
-          <w:highlight w:val="yellow"/>
-        </w:rPr>
-        <w:t>there is a majority of subscribers who are 29 years old (mode).</w:t>
+        <w:t>the average age of the subscribers is equal to 47.53 years old</w:t>
+      </w:r>
+      <w:r>
+        <w:t xml:space="preserve"> and is mostly identical to the median (47)</w:t>
+      </w:r>
+      <w:r>
+        <w:t>, suggesting</w:t>
+      </w:r>
+      <w:r>
+        <w:t xml:space="preserve"> an equilibrated distribution, close to normality</w:t>
+      </w:r>
+      <w:r>
+        <w:t xml:space="preserve"> and</w:t>
+      </w:r>
+      <w:r>
+        <w:t>, in general,</w:t>
+      </w:r>
+      <w:r>
+        <w:t xml:space="preserve"> mid</w:t>
+      </w:r>
+      <w:r>
+        <w:t>-</w:t>
+      </w:r>
+      <w:r>
+        <w:t>age subscribers</w:t>
+      </w:r>
+      <w:r>
+        <w:t>.</w:t>
       </w:r>
       <w:r>
         <w:t xml:space="preserve"> </w:t>
       </w:r>
       <w:r>
-        <w:rPr>
-          <w:highlight w:val="yellow"/>
-        </w:rPr>
-        <w:t>However, data dispersion is notorious</w:t>
-      </w:r>
-      <w:r>
-        <w:t>: the standard deviation is approximately 17 years old.</w:t>
-      </w:r>
-      <w:r>
-        <w:t xml:space="preserve"> This idea is reinforced when we observe the range of dates: </w:t>
-      </w:r>
-      <w:r>
-        <w:rPr>
-          <w:highlight w:val="yellow"/>
-        </w:rPr>
-        <w:t xml:space="preserve">we have subscribers who are 19 and up to </w:t>
-      </w:r>
-      <w:r>
-        <w:rPr>
-          <w:highlight w:val="yellow"/>
-        </w:rPr>
-        <w:t>85</w:t>
-      </w:r>
-      <w:r>
-        <w:rPr>
-          <w:highlight w:val="yellow"/>
-        </w:rPr>
-        <w:t xml:space="preserve"> years old. It is clear that</w:t>
-      </w:r>
-      <w:r>
-        <w:rPr>
-          <w:highlight w:val="yellow"/>
-        </w:rPr>
-        <w:t xml:space="preserve"> </w:t>
-      </w:r>
-      <w:r>
-        <w:rPr>
-          <w:highlight w:val="yellow"/>
-        </w:rPr>
-        <w:t>Amazon Prime Video</w:t>
-      </w:r>
-      <w:r>
-        <w:rPr>
-          <w:highlight w:val="yellow"/>
-        </w:rPr>
-        <w:t xml:space="preserve"> offers a variety of </w:t>
-      </w:r>
-      <w:r>
-        <w:rPr>
-          <w:highlight w:val="yellow"/>
-        </w:rPr>
-        <w:t>contents</w:t>
-      </w:r>
-      <w:r>
-        <w:rPr>
-          <w:highlight w:val="yellow"/>
-        </w:rPr>
-        <w:t xml:space="preserve"> </w:t>
-      </w:r>
-      <w:r>
-        <w:rPr>
-          <w:highlight w:val="yellow"/>
-        </w:rPr>
-        <w:t>suitable for all ages</w:t>
-      </w:r>
-      <w:r>
-        <w:t>. Moreover, the negative kurtosis suggests that values are concentrated around the mean (lighter tails than the normal distribution).</w:t>
-      </w:r>
-      <w:r>
-        <w:t xml:space="preserve"> However, the standard deviation was big in comparison with the mean. These statistics reinforce the idea that </w:t>
-      </w:r>
-      <w:r>
-        <w:t>there are some individuals with very atypical values (outliers). Finally</w:t>
-      </w:r>
-      <w:r>
-        <w:t xml:space="preserve">, positive </w:t>
-      </w:r>
-      <w:r>
-        <w:t>skewness</w:t>
-      </w:r>
-      <w:r>
-        <w:t xml:space="preserve"> suggests that </w:t>
-      </w:r>
-      <w:r>
-        <w:rPr>
-          <w:highlight w:val="yellow"/>
-        </w:rPr>
-        <w:t>individuals are concentrated in lower values and there are some atypically high values (right tail).</w:t>
+        <w:t>In addition, there is a majority of subscribers who are 29 years old (mode). However, data dispersion is notorious: the standard deviation is approximately 17 years old</w:t>
+      </w:r>
+      <w:r>
+        <w:t xml:space="preserve"> and the range goes from</w:t>
+      </w:r>
+      <w:r>
+        <w:t xml:space="preserve"> 19 and up to 85 years old. </w:t>
+      </w:r>
+      <w:r>
+        <w:rPr>
+          <w:highlight w:val="yellow"/>
+        </w:rPr>
+        <w:t>It is clear that Amazon Prime Video offers a variety of contents suitable for all age</w:t>
+      </w:r>
+      <w:r>
+        <w:rPr>
+          <w:highlight w:val="yellow"/>
+        </w:rPr>
+        <w:t>s and that the company plays in a very segmented market, needing to apply very div</w:t>
+      </w:r>
+      <w:r>
+        <w:rPr>
+          <w:highlight w:val="yellow"/>
+        </w:rPr>
+        <w:t>erse marketing strategies for assuring client retention</w:t>
+      </w:r>
+      <w:r>
+        <w:t>.</w:t>
       </w:r>
     </w:p>
     <w:p>
       <w:pPr>
         <w:pStyle w:val="Prrafodelista"/>
+      </w:pPr>
+    </w:p>
+    <w:p>
+      <w:pPr>
+        <w:pStyle w:val="Prrafodelista"/>
+        <w:jc w:val="both"/>
       </w:pPr>
     </w:p>
     <w:p>
@@ -1041,79 +941,50 @@
           <w:b/>
           <w:bCs/>
         </w:rPr>
+        <w:lastRenderedPageBreak/>
         <w:t>Number of customers in Group</w:t>
       </w:r>
       <w:r>
-        <w:t xml:space="preserve">: the average number of customers in Group is less than 1. Moreover, </w:t>
-      </w:r>
-      <w:r>
-        <w:rPr>
-          <w:highlight w:val="yellow"/>
-        </w:rPr>
-        <w:t>the majority of the subscribers</w:t>
-      </w:r>
-      <w:r>
-        <w:rPr>
-          <w:highlight w:val="yellow"/>
-        </w:rPr>
-        <w:t xml:space="preserve"> are enrolled in an Individual Plan </w:t>
-      </w:r>
-      <w:r>
-        <w:rPr>
-          <w:highlight w:val="yellow"/>
-        </w:rPr>
-        <w:t xml:space="preserve">as the mode is equal to </w:t>
-      </w:r>
-      <w:r>
-        <w:rPr>
-          <w:highlight w:val="yellow"/>
-        </w:rPr>
-        <w:t>0 USD</w:t>
-      </w:r>
-      <w:r>
-        <w:rPr>
-          <w:highlight w:val="yellow"/>
-        </w:rPr>
-        <w:t>. Same for the median.</w:t>
-      </w:r>
-      <w:r>
-        <w:t xml:space="preserve">  On the other hand, </w:t>
-      </w:r>
-      <w:r>
-        <w:rPr>
-          <w:highlight w:val="yellow"/>
-        </w:rPr>
-        <w:t>data dispersion is a fact</w:t>
-      </w:r>
-      <w:r>
-        <w:t xml:space="preserve">: standard deviation is equal to 1.7 (2 times the mean) meaning that </w:t>
-      </w:r>
-      <w:r>
-        <w:t xml:space="preserve">there are some extreme values, </w:t>
-      </w:r>
-      <w:r>
-        <w:rPr>
-          <w:highlight w:val="yellow"/>
-        </w:rPr>
-        <w:t>most probably customers that</w:t>
-      </w:r>
-      <w:r>
-        <w:rPr>
-          <w:highlight w:val="yellow"/>
-        </w:rPr>
-        <w:t xml:space="preserve"> are enrolled in a</w:t>
-      </w:r>
-      <w:r>
-        <w:rPr>
-          <w:highlight w:val="yellow"/>
-        </w:rPr>
-        <w:t xml:space="preserve"> numerous</w:t>
-      </w:r>
-      <w:r>
-        <w:rPr>
-          <w:highlight w:val="yellow"/>
-        </w:rPr>
-        <w:t xml:space="preserve"> Family Plan</w:t>
+        <w:t>: the average number of customers in Group is less than 1</w:t>
+      </w:r>
+      <w:r>
+        <w:t>, meaning the majority of customers are enrolled in an Individual Plan</w:t>
+      </w:r>
+      <w:r>
+        <w:t xml:space="preserve">, which is confirmed by the mode and the median values (0). </w:t>
+      </w:r>
+      <w:r>
+        <w:t xml:space="preserve">On the other hand, </w:t>
+      </w:r>
+      <w:r>
+        <w:rPr>
+          <w:highlight w:val="yellow"/>
+        </w:rPr>
+        <w:t>data dispersion is a fac</w:t>
+      </w:r>
+      <w:r>
+        <w:rPr>
+          <w:highlight w:val="yellow"/>
+        </w:rPr>
+        <w:t xml:space="preserve">t: a significant group of </w:t>
+      </w:r>
+      <w:r>
+        <w:rPr>
+          <w:highlight w:val="yellow"/>
+        </w:rPr>
+        <w:t>customers</w:t>
+      </w:r>
+      <w:r>
+        <w:rPr>
+          <w:highlight w:val="yellow"/>
+        </w:rPr>
+        <w:t xml:space="preserve"> who are </w:t>
+      </w:r>
+      <w:r>
+        <w:rPr>
+          <w:highlight w:val="yellow"/>
+        </w:rPr>
+        <w:t>enrolled in a Family Plan</w:t>
       </w:r>
       <w:r>
         <w:rPr>
@@ -1125,6 +996,12 @@
         <w:rPr>
           <w:highlight w:val="yellow"/>
         </w:rPr>
+        <w:t xml:space="preserve">a majority of </w:t>
+      </w:r>
+      <w:r>
+        <w:rPr>
+          <w:highlight w:val="yellow"/>
+        </w:rPr>
         <w:t xml:space="preserve">customers </w:t>
       </w:r>
       <w:r>
@@ -1134,88 +1011,28 @@
         <w:t>in Individual plans</w:t>
       </w:r>
       <w:r>
-        <w:rPr>
-          <w:highlight w:val="yellow"/>
-        </w:rPr>
-        <w:t>.</w:t>
-      </w:r>
-      <w:r>
-        <w:t xml:space="preserve"> This is confirmed by the range value of </w:t>
-      </w:r>
-      <w:r>
-        <w:t xml:space="preserve">6. </w:t>
-      </w:r>
-      <w:r>
-        <w:t>The</w:t>
+        <w:t xml:space="preserve">. </w:t>
+      </w:r>
+      <w:r>
+        <w:t>This is confirmed by the</w:t>
+      </w:r>
+      <w:r>
+        <w:t xml:space="preserve"> standard deviation, variance, range (6), positive kurtosis and positive</w:t>
       </w:r>
       <w:r>
         <w:t xml:space="preserve"> </w:t>
       </w:r>
       <w:r>
-        <w:t>positive kurtosis shows that values are more dispersed from the mean and with</w:t>
-      </w:r>
-      <w:r>
-        <w:t xml:space="preserve"> </w:t>
-      </w:r>
-      <w:r>
-        <w:t>heavier tails than the normal distribution.</w:t>
-      </w:r>
-      <w:r>
-        <w:t xml:space="preserve"> </w:t>
-      </w:r>
-      <w:r>
-        <w:t>Finally</w:t>
-      </w:r>
-      <w:r>
-        <w:t xml:space="preserve">, positive </w:t>
-      </w:r>
-      <w:r>
         <w:t>skewness</w:t>
       </w:r>
       <w:r>
-        <w:t xml:space="preserve"> suggests that </w:t>
-      </w:r>
-      <w:r>
-        <w:rPr>
-          <w:highlight w:val="yellow"/>
-        </w:rPr>
-        <w:t>individuals are concentrated in lower values</w:t>
-      </w:r>
-      <w:r>
-        <w:rPr>
-          <w:highlight w:val="yellow"/>
-        </w:rPr>
-        <w:t xml:space="preserve"> (0 – 2)</w:t>
-      </w:r>
-      <w:r>
-        <w:rPr>
-          <w:highlight w:val="yellow"/>
-        </w:rPr>
-        <w:t xml:space="preserve"> and there are some high values</w:t>
-      </w:r>
-      <w:r>
-        <w:rPr>
-          <w:highlight w:val="yellow"/>
-        </w:rPr>
-        <w:t xml:space="preserve"> </w:t>
-      </w:r>
-      <w:r>
-        <w:rPr>
-          <w:highlight w:val="yellow"/>
-        </w:rPr>
-        <w:t>(right tail</w:t>
-      </w:r>
-      <w:r>
-        <w:rPr>
-          <w:highlight w:val="yellow"/>
-        </w:rPr>
-        <w:t>)</w:t>
-      </w:r>
-      <w:r>
-        <w:rPr>
-          <w:highlight w:val="yellow"/>
-        </w:rPr>
-        <w:t xml:space="preserve"> (5 – 6).</w:t>
+        <w:t xml:space="preserve">. </w:t>
+      </w:r>
+      <w:r>
+        <w:rPr>
+          <w:highlight w:val="yellow"/>
+        </w:rPr>
+        <w:t>Both types of plans are suitable for Amazon Prime Video’s customers.</w:t>
       </w:r>
     </w:p>
     <w:p>
@@ -1237,7 +1054,14 @@
           <w:b/>
           <w:bCs/>
         </w:rPr>
-        <w:t>Monthly Charge (USD):</w:t>
+        <w:t>Monthly Charge (USD</w:t>
+      </w:r>
+      <w:r>
+        <w:rPr>
+          <w:b/>
+          <w:bCs/>
+        </w:rPr>
+        <w:t>):</w:t>
       </w:r>
       <w:r>
         <w:t xml:space="preserve"> the average monthly charge is equal to 30.90 USD/month. The me</w:t>
@@ -1246,12 +1070,24 @@
         <w:t>dian</w:t>
       </w:r>
       <w:r>
-        <w:t xml:space="preserve"> is very similar: 31 USD/month. In addition,</w:t>
+        <w:t xml:space="preserve"> is very similar: 31 USD/month</w:t>
+      </w:r>
+      <w:r>
+        <w:t>, indicating an equilibrated distribution.</w:t>
       </w:r>
       <w:r>
         <w:t xml:space="preserve"> </w:t>
       </w:r>
       <w:r>
+        <w:t>On the other hand</w:t>
+      </w:r>
+      <w:r>
+        <w:t>,</w:t>
+      </w:r>
+      <w:r>
+        <w:t xml:space="preserve"> </w:t>
+      </w:r>
+      <w:r>
         <w:rPr>
           <w:highlight w:val="yellow"/>
         </w:rPr>
@@ -1285,77 +1121,82 @@
         <w:rPr>
           <w:highlight w:val="yellow"/>
         </w:rPr>
+        <w:t>, which reflects that, in general, clients prefer more economic plans</w:t>
+      </w:r>
+      <w:r>
+        <w:rPr>
+          <w:highlight w:val="yellow"/>
+        </w:rPr>
         <w:t xml:space="preserve">. </w:t>
       </w:r>
       <w:r>
         <w:rPr>
           <w:highlight w:val="yellow"/>
         </w:rPr>
-        <w:t>However, data dispersion is notorious</w:t>
-      </w:r>
-      <w:r>
-        <w:t xml:space="preserve">: the standard deviation is approximately </w:t>
-      </w:r>
-      <w:r>
-        <w:t>16.40 USD</w:t>
-      </w:r>
-      <w:r>
-        <w:t>.</w:t>
-      </w:r>
-      <w:r>
-        <w:t xml:space="preserve"> This idea is reinforced when we observe the range of</w:t>
-      </w:r>
-      <w:r>
-        <w:t xml:space="preserve"> monthly charges (78)</w:t>
-      </w:r>
-      <w:r>
-        <w:t xml:space="preserve">: </w:t>
-      </w:r>
-      <w:r>
-        <w:rPr>
-          <w:highlight w:val="yellow"/>
-        </w:rPr>
-        <w:t xml:space="preserve">we have subscribers </w:t>
-      </w:r>
-      <w:r>
-        <w:rPr>
-          <w:highlight w:val="yellow"/>
-        </w:rPr>
-        <w:t>who</w:t>
-      </w:r>
-      <w:r>
-        <w:rPr>
-          <w:highlight w:val="yellow"/>
-        </w:rPr>
-        <w:t xml:space="preserve"> pay 0 USD/month in charges and others who pay up to 78 USD/month.</w:t>
-      </w:r>
-      <w:r>
+        <w:t xml:space="preserve">However, </w:t>
+      </w:r>
+      <w:r>
+        <w:rPr>
+          <w:highlight w:val="yellow"/>
+        </w:rPr>
+        <w:t>the standard deviation and the very wide range (78)</w:t>
+      </w:r>
+      <w:r>
+        <w:rPr>
+          <w:highlight w:val="yellow"/>
+        </w:rPr>
+        <w:t xml:space="preserve"> suggest</w:t>
+      </w:r>
+      <w:r>
+        <w:rPr>
+          <w:highlight w:val="yellow"/>
+        </w:rPr>
+        <w:t xml:space="preserve"> that </w:t>
+      </w:r>
+      <w:r>
+        <w:rPr>
+          <w:highlight w:val="yellow"/>
+        </w:rPr>
+        <w:t>data dispersion is notorious</w:t>
+      </w:r>
+      <w:r>
+        <w:rPr>
+          <w:highlight w:val="yellow"/>
+        </w:rPr>
+        <w:t>,</w:t>
+      </w:r>
+      <w:r>
+        <w:rPr>
+          <w:highlight w:val="yellow"/>
+        </w:rPr>
         <w:t xml:space="preserve"> </w:t>
       </w:r>
       <w:r>
-        <w:t xml:space="preserve">Moreover, the negative kurtosis suggests that values are concentrated around the mean (lighter tails than the normal distribution). However, the standard deviation was big in comparison with the mean. These statistics reinforce the idea that </w:t>
-      </w:r>
-      <w:r>
-        <w:t xml:space="preserve">there are some individuals </w:t>
-      </w:r>
-      <w:r>
-        <w:lastRenderedPageBreak/>
-        <w:t>with very atypical values (outliers). Finally</w:t>
-      </w:r>
-      <w:r>
-        <w:t xml:space="preserve">, positive </w:t>
-      </w:r>
-      <w:r>
-        <w:t>skewness</w:t>
-      </w:r>
-      <w:r>
-        <w:t xml:space="preserve"> suggests that </w:t>
-      </w:r>
-      <w:r>
-        <w:rPr>
-          <w:highlight w:val="yellow"/>
-        </w:rPr>
-        <w:t>individuals are concentrated in lower values and there are some atypically high values (right tail).</w:t>
+        <w:rPr>
+          <w:highlight w:val="yellow"/>
+        </w:rPr>
+        <w:t>i</w:t>
+      </w:r>
+      <w:r>
+        <w:rPr>
+          <w:highlight w:val="yellow"/>
+        </w:rPr>
+        <w:t>ndicating a h</w:t>
+      </w:r>
+      <w:r>
+        <w:rPr>
+          <w:highlight w:val="yellow"/>
+        </w:rPr>
+        <w:t>uge</w:t>
+      </w:r>
+      <w:r>
+        <w:rPr>
+          <w:highlight w:val="yellow"/>
+        </w:rPr>
+        <w:t xml:space="preserve"> variety of plans, which can be strategic to reach more market segments.</w:t>
+      </w:r>
+      <w:r>
+        <w:t xml:space="preserve"> </w:t>
       </w:r>
     </w:p>
     <w:p>
@@ -1380,13 +1221,28 @@
         <w:t xml:space="preserve">Total charges (USD): </w:t>
       </w:r>
       <w:r>
-        <w:t xml:space="preserve">the average total charges is equal to 1084.78 USD. The median is much lower: 647 USD, meaning that the 50% of subscribers paid a total of 647 USD or less. In addition, </w:t>
-      </w:r>
-      <w:r>
-        <w:rPr>
-          <w:highlight w:val="yellow"/>
-        </w:rPr>
-        <w:t>the majority of subscribers pay a charge of 10 USD/month. However, data dispersion is</w:t>
+        <w:t>the average total charges is equal to 1084.78 USD. The median is much lower: 647 USD, meaning that the 50% of subscribers paid a total of 647 USD or less</w:t>
+      </w:r>
+      <w:r>
+        <w:t>, which is relatively low</w:t>
+      </w:r>
+      <w:r>
+        <w:t xml:space="preserve">. </w:t>
+      </w:r>
+      <w:r>
+        <w:t>T</w:t>
+      </w:r>
+      <w:r>
+        <w:t xml:space="preserve">he majority of subscribers pay a charge of 10 USD/month. </w:t>
+      </w:r>
+      <w:r>
+        <w:t>On the other hand</w:t>
+      </w:r>
+      <w:r>
+        <w:rPr>
+          <w:highlight w:val="yellow"/>
+        </w:rPr>
+        <w:t>, data dispersion is</w:t>
       </w:r>
       <w:r>
         <w:rPr>
@@ -1398,157 +1254,13 @@
         <w:rPr>
           <w:highlight w:val="yellow"/>
         </w:rPr>
-        <w:t>:</w:t>
-      </w:r>
-      <w:r>
-        <w:t xml:space="preserve"> the standard deviation is approximately</w:t>
-      </w:r>
-      <w:r>
-        <w:t xml:space="preserve"> 1129</w:t>
-      </w:r>
-      <w:r>
-        <w:t xml:space="preserve"> USD</w:t>
-      </w:r>
-      <w:r>
-        <w:t>.</w:t>
-      </w:r>
-      <w:r>
-        <w:t xml:space="preserve"> This idea is reinforced when we observe the range of monthly charges (</w:t>
-      </w:r>
-      <w:r>
-        <w:t>5568</w:t>
-      </w:r>
-      <w:r>
-        <w:t xml:space="preserve">): </w:t>
-      </w:r>
-      <w:r>
-        <w:rPr>
-          <w:highlight w:val="yellow"/>
-        </w:rPr>
-        <w:t>we have subscribers who pa</w:t>
-      </w:r>
-      <w:r>
-        <w:rPr>
-          <w:highlight w:val="yellow"/>
-        </w:rPr>
-        <w:t>id</w:t>
-      </w:r>
-      <w:r>
-        <w:rPr>
-          <w:highlight w:val="yellow"/>
-        </w:rPr>
-        <w:t xml:space="preserve"> </w:t>
-      </w:r>
-      <w:r>
-        <w:rPr>
-          <w:highlight w:val="yellow"/>
-        </w:rPr>
-        <w:t>6</w:t>
-      </w:r>
-      <w:r>
-        <w:rPr>
-          <w:highlight w:val="yellow"/>
-        </w:rPr>
-        <w:t xml:space="preserve"> USD</w:t>
-      </w:r>
-      <w:r>
-        <w:rPr>
-          <w:highlight w:val="yellow"/>
-        </w:rPr>
-        <w:t xml:space="preserve"> in</w:t>
-      </w:r>
-      <w:r>
-        <w:rPr>
-          <w:highlight w:val="yellow"/>
-        </w:rPr>
-        <w:t xml:space="preserve"> charges and others who pa</w:t>
-      </w:r>
-      <w:r>
-        <w:rPr>
-          <w:highlight w:val="yellow"/>
-        </w:rPr>
-        <w:t>id a total</w:t>
-      </w:r>
-      <w:r>
-        <w:rPr>
-          <w:highlight w:val="yellow"/>
-        </w:rPr>
-        <w:t xml:space="preserve"> up to</w:t>
-      </w:r>
-      <w:r>
-        <w:rPr>
-          <w:highlight w:val="yellow"/>
-        </w:rPr>
-        <w:t xml:space="preserve"> 5574</w:t>
-      </w:r>
-      <w:r>
-        <w:rPr>
-          <w:highlight w:val="yellow"/>
-        </w:rPr>
-        <w:t xml:space="preserve"> US</w:t>
-      </w:r>
-      <w:r>
-        <w:rPr>
-          <w:highlight w:val="yellow"/>
-        </w:rPr>
-        <w:t>D</w:t>
-      </w:r>
-      <w:r>
-        <w:rPr>
-          <w:highlight w:val="yellow"/>
-        </w:rPr>
-        <w:t>.</w:t>
-      </w:r>
-      <w:r>
-        <w:t xml:space="preserve"> </w:t>
-      </w:r>
-      <w:r>
-        <w:t xml:space="preserve">The positive kurtosis shows that values are more dispersed from the mean and with heavier tails than the normal distribution. </w:t>
-      </w:r>
-      <w:r>
-        <w:t>Finally</w:t>
-      </w:r>
-      <w:r>
-        <w:t xml:space="preserve">, positive </w:t>
-      </w:r>
-      <w:r>
-        <w:t>skewness</w:t>
-      </w:r>
-      <w:r>
-        <w:t xml:space="preserve"> suggests that </w:t>
-      </w:r>
-      <w:r>
-        <w:rPr>
-          <w:highlight w:val="yellow"/>
-        </w:rPr>
-        <w:t>individuals are concentrated in lower values (</w:t>
-      </w:r>
-      <w:r>
-        <w:rPr>
-          <w:highlight w:val="yellow"/>
-        </w:rPr>
-        <w:t>around 10</w:t>
-      </w:r>
-      <w:r>
-        <w:rPr>
-          <w:highlight w:val="yellow"/>
-        </w:rPr>
-        <w:t xml:space="preserve">) and there are some </w:t>
-      </w:r>
-      <w:r>
-        <w:rPr>
-          <w:highlight w:val="yellow"/>
-        </w:rPr>
-        <w:t xml:space="preserve">extremely </w:t>
-      </w:r>
-      <w:r>
-        <w:rPr>
-          <w:highlight w:val="yellow"/>
-        </w:rPr>
-        <w:t>high values (right tail)</w:t>
-      </w:r>
-      <w:r>
-        <w:t>.</w:t>
+        <w:t>: standard deviation (1129 USD) and range (5568 USD) have very significant values, meaning that</w:t>
+      </w:r>
+      <w:r>
+        <w:rPr>
+          <w:highlight w:val="yellow"/>
+        </w:rPr>
+        <w:t xml:space="preserve"> total charges are really diversified, which may indicate a need to segment marketing strategies and customer services to cover necessities of all this groups.</w:t>
       </w:r>
     </w:p>
     <w:p>
@@ -1581,31 +1293,50 @@
           <w:b/>
           <w:bCs/>
         </w:rPr>
-        <w:t xml:space="preserve">ge Monthly Expenses (USD): </w:t>
-      </w:r>
-      <w:r>
-        <w:t>the average</w:t>
-      </w:r>
-      <w:r>
-        <w:t xml:space="preserve"> of the average monthly expenses per subscriber </w:t>
-      </w:r>
-      <w:r>
-        <w:t xml:space="preserve">is equal to </w:t>
-      </w:r>
-      <w:r>
-        <w:t>30.98</w:t>
-      </w:r>
-      <w:r>
-        <w:t xml:space="preserve"> USD. The median is</w:t>
-      </w:r>
-      <w:r>
-        <w:t xml:space="preserve"> very similar</w:t>
-      </w:r>
-      <w:r>
-        <w:t>:</w:t>
-      </w:r>
-      <w:r>
-        <w:t xml:space="preserve"> 30.66</w:t>
+        <w:t>ge Monthly Expenses (US</w:t>
+      </w:r>
+      <w:r>
+        <w:rPr>
+          <w:b/>
+          <w:bCs/>
+        </w:rPr>
+        <w:t xml:space="preserve">D): </w:t>
+      </w:r>
+      <w:r>
+        <w:t>the average of the average monthly expenses per subscriber is equal to 30.98 USD. The median is very similar: 30.66 USD</w:t>
+      </w:r>
+      <w:r>
+        <w:t xml:space="preserve">, </w:t>
+      </w:r>
+      <w:r>
+        <w:t xml:space="preserve">meaning </w:t>
+      </w:r>
+      <w:r>
+        <w:t>it is an equilibrated distribution</w:t>
+      </w:r>
+      <w:r>
+        <w:t>.</w:t>
+      </w:r>
+      <w:r>
+        <w:t xml:space="preserve"> </w:t>
+      </w:r>
+      <w:r>
+        <w:t>However, d</w:t>
+      </w:r>
+      <w:r>
+        <w:t>ata dispersion is</w:t>
+      </w:r>
+      <w:r>
+        <w:t xml:space="preserve"> notorious</w:t>
+      </w:r>
+      <w:r>
+        <w:t>: the</w:t>
+      </w:r>
+      <w:r>
+        <w:t xml:space="preserve"> standard deviation is approximately</w:t>
+      </w:r>
+      <w:r>
+        <w:t xml:space="preserve"> 16.84</w:t>
       </w:r>
       <w:r>
         <w:t xml:space="preserve"> USD</w:t>
@@ -1614,130 +1345,46 @@
         <w:t>.</w:t>
       </w:r>
       <w:r>
-        <w:t xml:space="preserve"> </w:t>
-      </w:r>
-      <w:r>
-        <w:rPr>
-          <w:highlight w:val="yellow"/>
-        </w:rPr>
-        <w:t>D</w:t>
-      </w:r>
-      <w:r>
-        <w:rPr>
-          <w:highlight w:val="yellow"/>
-        </w:rPr>
-        <w:t>ata dispersion is</w:t>
-      </w:r>
-      <w:r>
-        <w:rPr>
-          <w:highlight w:val="yellow"/>
-        </w:rPr>
-        <w:t xml:space="preserve"> notorious</w:t>
-      </w:r>
-      <w:r>
-        <w:rPr>
-          <w:highlight w:val="yellow"/>
-        </w:rPr>
-        <w:t>:</w:t>
-      </w:r>
-      <w:r>
-        <w:t xml:space="preserve"> the standard deviation is approximately</w:t>
-      </w:r>
-      <w:r>
-        <w:t xml:space="preserve"> 16.84</w:t>
-      </w:r>
-      <w:r>
-        <w:t xml:space="preserve"> USD</w:t>
-      </w:r>
-      <w:r>
-        <w:t>.</w:t>
-      </w:r>
-      <w:r>
         <w:t xml:space="preserve"> This idea is reinforced when we observe the range of monthly charges (</w:t>
       </w:r>
       <w:r>
         <w:t>80.67 USD</w:t>
       </w:r>
       <w:r>
-        <w:t xml:space="preserve">): </w:t>
-      </w:r>
-      <w:r>
-        <w:rPr>
-          <w:highlight w:val="yellow"/>
-        </w:rPr>
-        <w:t>we have subscribers who</w:t>
-      </w:r>
-      <w:r>
-        <w:rPr>
-          <w:highlight w:val="yellow"/>
-        </w:rPr>
-        <w:t xml:space="preserve"> spend</w:t>
-      </w:r>
-      <w:r>
-        <w:rPr>
-          <w:highlight w:val="yellow"/>
-        </w:rPr>
-        <w:t xml:space="preserve"> </w:t>
-      </w:r>
-      <w:r>
-        <w:rPr>
-          <w:highlight w:val="yellow"/>
-        </w:rPr>
-        <w:t xml:space="preserve">4.10 </w:t>
-      </w:r>
-      <w:r>
-        <w:rPr>
-          <w:highlight w:val="yellow"/>
-        </w:rPr>
-        <w:t>USD</w:t>
-      </w:r>
-      <w:r>
-        <w:rPr>
-          <w:highlight w:val="yellow"/>
-        </w:rPr>
-        <w:t xml:space="preserve">/month in average </w:t>
-      </w:r>
-      <w:r>
-        <w:rPr>
-          <w:highlight w:val="yellow"/>
-        </w:rPr>
-        <w:t>and others who</w:t>
-      </w:r>
-      <w:r>
-        <w:rPr>
-          <w:highlight w:val="yellow"/>
-        </w:rPr>
-        <w:t xml:space="preserve"> spend up to 84.76 USD/month in average</w:t>
-      </w:r>
-      <w:r>
-        <w:rPr>
-          <w:highlight w:val="yellow"/>
-        </w:rPr>
-        <w:t>.</w:t>
-      </w:r>
-      <w:r>
-        <w:t xml:space="preserve"> The</w:t>
-      </w:r>
-      <w:r>
-        <w:t xml:space="preserve"> negative kurtosis suggests that values are concentrated around the mean (lighter tails than the normal distribution). However, the standard deviation was big in comparison with the mean. These statistics reinforce the idea that </w:t>
-      </w:r>
-      <w:r>
-        <w:t>there are some individuals with very atypical values (outliers). Finally</w:t>
-      </w:r>
-      <w:r>
-        <w:t xml:space="preserve">, positive </w:t>
-      </w:r>
-      <w:r>
-        <w:t>skewness</w:t>
-      </w:r>
-      <w:r>
-        <w:t xml:space="preserve"> suggests that </w:t>
-      </w:r>
-      <w:r>
-        <w:rPr>
-          <w:highlight w:val="yellow"/>
-        </w:rPr>
-        <w:t>individuals are concentrated in lower values and there are some atypically high values (right tail).</w:t>
+        <w:t>)</w:t>
+      </w:r>
+      <w:r>
+        <w:t xml:space="preserve">. </w:t>
+      </w:r>
+      <w:r>
+        <w:rPr>
+          <w:highlight w:val="yellow"/>
+        </w:rPr>
+        <w:t>All in all, the variety of expenditures</w:t>
+      </w:r>
+      <w:r>
+        <w:rPr>
+          <w:highlight w:val="yellow"/>
+        </w:rPr>
+        <w:t xml:space="preserve">, with values from 4 USD to 80 USD distributed in an equilibrated manner, </w:t>
+      </w:r>
+      <w:r>
+        <w:rPr>
+          <w:highlight w:val="yellow"/>
+        </w:rPr>
+        <w:t xml:space="preserve">show a </w:t>
+      </w:r>
+      <w:r>
+        <w:rPr>
+          <w:highlight w:val="yellow"/>
+        </w:rPr>
+        <w:t xml:space="preserve">clearly </w:t>
+      </w:r>
+      <w:r>
+        <w:rPr>
+          <w:highlight w:val="yellow"/>
+        </w:rPr>
+        <w:t>segmented market where different marketing strategies need to be applied for customer retention.</w:t>
       </w:r>
     </w:p>
     <w:p>
@@ -1772,46 +1419,161 @@
         <w:t xml:space="preserve"> </w:t>
       </w:r>
       <w:r>
-        <w:t xml:space="preserve">The mean number of complaints or support requests is 5. The median indicates that 50% of subscribers complained or requested support 5 times or less, while </w:t>
-      </w:r>
-      <w:r>
-        <w:rPr>
-          <w:highlight w:val="yellow"/>
-        </w:rPr>
-        <w:t>the mode (6) shows that this is the most frequent number of complaints or requests</w:t>
-      </w:r>
-      <w:r>
-        <w:t xml:space="preserve">. The standard deviation (3.17) highlights </w:t>
-      </w:r>
-      <w:r>
-        <w:rPr>
-          <w:highlight w:val="yellow"/>
-        </w:rPr>
-        <w:t>significant variability around the mean,</w:t>
-      </w:r>
-      <w:r>
-        <w:t xml:space="preserve"> further supported by the range of 0–10. </w:t>
-      </w:r>
-      <w:r>
-        <w:rPr>
-          <w:highlight w:val="yellow"/>
-        </w:rPr>
-        <w:t>Some customers did not lodge any complaints, while others registered as many as 10.</w:t>
-      </w:r>
-      <w:r>
-        <w:rPr>
-          <w:highlight w:val="yellow"/>
-        </w:rPr>
+        <w:t>A</w:t>
+      </w:r>
+      <w:r>
         <w:t xml:space="preserve"> </w:t>
       </w:r>
       <w:r>
-        <w:t xml:space="preserve">This suggests that </w:t>
-      </w:r>
-      <w:r>
-        <w:rPr>
-          <w:highlight w:val="yellow"/>
-        </w:rPr>
-        <w:t>customers who complain or request support often do so multiple times, potentially indicating unresolved issues after the first interaction.</w:t>
+        <w:t>median</w:t>
+      </w:r>
+      <w:r>
+        <w:t xml:space="preserve"> (5) almost identical to the mean (5.01) and skewness coefficient close to 0</w:t>
+      </w:r>
+      <w:r>
+        <w:t xml:space="preserve"> indicate that </w:t>
+      </w:r>
+      <w:r>
+        <w:rPr>
+          <w:highlight w:val="yellow"/>
+        </w:rPr>
+        <w:t xml:space="preserve">clients interaction with the customer service </w:t>
+      </w:r>
+      <w:r>
+        <w:rPr>
+          <w:highlight w:val="yellow"/>
+        </w:rPr>
+        <w:t>is more or less</w:t>
+      </w:r>
+      <w:r>
+        <w:rPr>
+          <w:highlight w:val="yellow"/>
+        </w:rPr>
+        <w:t xml:space="preserve"> equilibrated and more or less similar, without significant segmentations. However, data</w:t>
+      </w:r>
+      <w:r>
+        <w:rPr>
+          <w:highlight w:val="yellow"/>
+        </w:rPr>
+        <w:t xml:space="preserve"> is </w:t>
+      </w:r>
+      <w:r>
+        <w:rPr>
+          <w:highlight w:val="yellow"/>
+        </w:rPr>
+        <w:t>dispers</w:t>
+      </w:r>
+      <w:r>
+        <w:rPr>
+          <w:highlight w:val="yellow"/>
+        </w:rPr>
+        <w:t>ed: it</w:t>
+      </w:r>
+      <w:r>
+        <w:rPr>
+          <w:highlight w:val="yellow"/>
+        </w:rPr>
+        <w:t xml:space="preserve"> reveals</w:t>
+      </w:r>
+      <w:r>
+        <w:rPr>
+          <w:highlight w:val="yellow"/>
+        </w:rPr>
+        <w:t xml:space="preserve"> there are</w:t>
+      </w:r>
+      <w:r>
+        <w:rPr>
+          <w:highlight w:val="yellow"/>
+        </w:rPr>
+        <w:t xml:space="preserve"> customers</w:t>
+      </w:r>
+      <w:r>
+        <w:rPr>
+          <w:highlight w:val="yellow"/>
+        </w:rPr>
+        <w:t xml:space="preserve"> registe</w:t>
+      </w:r>
+      <w:r>
+        <w:rPr>
+          <w:highlight w:val="yellow"/>
+        </w:rPr>
+        <w:t>ring</w:t>
+      </w:r>
+      <w:r>
+        <w:rPr>
+          <w:highlight w:val="yellow"/>
+        </w:rPr>
+        <w:t xml:space="preserve"> up to </w:t>
+      </w:r>
+      <w:r>
+        <w:rPr>
+          <w:highlight w:val="yellow"/>
+        </w:rPr>
+        <w:t>10</w:t>
+      </w:r>
+      <w:r>
+        <w:rPr>
+          <w:highlight w:val="yellow"/>
+        </w:rPr>
+        <w:t xml:space="preserve"> complaints or </w:t>
+      </w:r>
+      <w:r>
+        <w:rPr>
+          <w:highlight w:val="yellow"/>
+        </w:rPr>
+        <w:lastRenderedPageBreak/>
+        <w:t>support</w:t>
+      </w:r>
+      <w:r>
+        <w:rPr>
+          <w:highlight w:val="yellow"/>
+        </w:rPr>
+        <w:t xml:space="preserve">. </w:t>
+      </w:r>
+      <w:r>
+        <w:rPr>
+          <w:highlight w:val="yellow"/>
+        </w:rPr>
+        <w:t xml:space="preserve">This means, </w:t>
+      </w:r>
+      <w:r>
+        <w:rPr>
+          <w:highlight w:val="yellow"/>
+        </w:rPr>
+        <w:t xml:space="preserve">customers who complain or request support often do so multiple times, potentially indicating unresolved issues after the first </w:t>
+      </w:r>
+      <w:r>
+        <w:rPr>
+          <w:highlight w:val="yellow"/>
+        </w:rPr>
+        <w:t>interaction</w:t>
+      </w:r>
+      <w:r>
+        <w:rPr>
+          <w:highlight w:val="yellow"/>
+        </w:rPr>
+        <w:t xml:space="preserve">. This is </w:t>
+      </w:r>
+      <w:r>
+        <w:rPr>
+          <w:highlight w:val="yellow"/>
+        </w:rPr>
+        <w:t>something t</w:t>
+      </w:r>
+      <w:r>
+        <w:rPr>
+          <w:highlight w:val="yellow"/>
+        </w:rPr>
+        <w:t xml:space="preserve">hat requires </w:t>
+      </w:r>
+      <w:r>
+        <w:rPr>
+          <w:highlight w:val="yellow"/>
+        </w:rPr>
+        <w:t>special attention</w:t>
+      </w:r>
+      <w:r>
+        <w:t xml:space="preserve">. </w:t>
       </w:r>
       <w:r>
         <w:t xml:space="preserve"> </w:t>
@@ -1821,22 +1583,6 @@
           <w:highlight w:val="cyan"/>
         </w:rPr>
         <w:t>A correlation analysis between churn and the number of complaints or support requests could help determine whether frequent complaints contribute to customer attrition.</w:t>
-      </w:r>
-      <w:r>
-        <w:t xml:space="preserve"> </w:t>
-      </w:r>
-      <w:r>
-        <w:t xml:space="preserve">The distribution exhibits negative kurtosis, indicating a </w:t>
-      </w:r>
-      <w:r>
-        <w:lastRenderedPageBreak/>
-        <w:t xml:space="preserve">flatter shape than a normal distribution, with data more concentrated around the mean and lighter tails. The skewness is slightly negative but close to 0, suggesting the </w:t>
-      </w:r>
-      <w:r>
-        <w:rPr>
-          <w:highlight w:val="yellow"/>
-        </w:rPr>
-        <w:t>data is nearly symmetrical, with a minor displacement toward higher values.</w:t>
       </w:r>
     </w:p>
     <w:p>

</xml_diff>